<commit_message>
edit word and ppt
not yet
</commit_message>
<xml_diff>
--- a/Lotto_DW.docx
+++ b/Lotto_DW.docx
@@ -3812,8 +3812,6 @@
         </w:rPr>
         <w:t xml:space="preserve"> Bao gồm: cơ chế chuyển đổi (FTP), </w:t>
       </w:r>
-      <w:bookmarkStart w:id="7" w:name="_GoBack"/>
-      <w:bookmarkEnd w:id="7"/>
     </w:p>
     <w:p>
       <w:pPr>
@@ -3827,7 +3825,7 @@
       <w:pPr>
         <w:pStyle w:val="Heading2"/>
       </w:pPr>
-      <w:bookmarkStart w:id="8" w:name="_Toc43110767"/>
+      <w:bookmarkStart w:id="7" w:name="_Toc43110767"/>
       <w:r>
         <w:t>1.2</w:t>
       </w:r>
@@ -3838,7 +3836,7 @@
       <w:r>
         <w:t xml:space="preserve"> Information</w:t>
       </w:r>
-      <w:bookmarkEnd w:id="8"/>
+      <w:bookmarkEnd w:id="7"/>
     </w:p>
     <w:p>
       <w:pPr>
@@ -4550,7 +4548,7 @@
       <w:pPr>
         <w:pStyle w:val="Heading2"/>
       </w:pPr>
-      <w:bookmarkStart w:id="9" w:name="_Toc43110768"/>
+      <w:bookmarkStart w:id="8" w:name="_Toc43110768"/>
       <w:r>
         <w:t>1.</w:t>
       </w:r>
@@ -4563,7 +4561,7 @@
       <w:r>
         <w:t>References</w:t>
       </w:r>
-      <w:bookmarkEnd w:id="9"/>
+      <w:bookmarkEnd w:id="8"/>
     </w:p>
     <w:p/>
     <w:tbl>
@@ -4925,7 +4923,7 @@
       <w:r>
         <w:br w:type="page"/>
       </w:r>
-      <w:bookmarkStart w:id="10" w:name="_Toc43110769"/>
+      <w:bookmarkStart w:id="9" w:name="_Toc43110769"/>
       <w:r>
         <w:lastRenderedPageBreak/>
         <w:t>2.0</w:t>
@@ -4934,7 +4932,7 @@
         <w:tab/>
         <w:t>Transaction Definition</w:t>
       </w:r>
-      <w:bookmarkEnd w:id="10"/>
+      <w:bookmarkEnd w:id="9"/>
     </w:p>
     <w:p>
       <w:pPr>
@@ -4948,7 +4946,7 @@
       <w:pPr>
         <w:pStyle w:val="Heading2"/>
       </w:pPr>
-      <w:bookmarkStart w:id="11" w:name="_Toc43110770"/>
+      <w:bookmarkStart w:id="10" w:name="_Toc43110770"/>
       <w:r>
         <w:t>2.1</w:t>
       </w:r>
@@ -4956,7 +4954,7 @@
         <w:tab/>
         <w:t>Overview</w:t>
       </w:r>
-      <w:bookmarkEnd w:id="11"/>
+      <w:bookmarkEnd w:id="10"/>
     </w:p>
     <w:p>
       <w:pPr>
@@ -4966,17 +4964,17 @@
           <w:szCs w:val="20"/>
         </w:rPr>
       </w:pPr>
-      <w:bookmarkStart w:id="12" w:name="OLE_LINK4"/>
-      <w:bookmarkStart w:id="13" w:name="OLE_LINK5"/>
-    </w:p>
+      <w:bookmarkStart w:id="11" w:name="OLE_LINK4"/>
+      <w:bookmarkStart w:id="12" w:name="OLE_LINK5"/>
+    </w:p>
+    <w:bookmarkEnd w:id="11"/>
     <w:bookmarkEnd w:id="12"/>
-    <w:bookmarkEnd w:id="13"/>
     <w:p/>
     <w:p>
       <w:pPr>
         <w:pStyle w:val="Heading2"/>
       </w:pPr>
-      <w:bookmarkStart w:id="14" w:name="_Toc43110771"/>
+      <w:bookmarkStart w:id="13" w:name="_Toc43110771"/>
       <w:r>
         <w:t>2.2</w:t>
       </w:r>
@@ -4986,7 +4984,7 @@
       <w:r>
         <w:t>Data Feed Process Flow</w:t>
       </w:r>
-      <w:bookmarkEnd w:id="14"/>
+      <w:bookmarkEnd w:id="13"/>
       <w:r>
         <w:br/>
       </w:r>
@@ -5030,7 +5028,7 @@
       <w:pPr>
         <w:pStyle w:val="Heading2"/>
       </w:pPr>
-      <w:bookmarkStart w:id="15" w:name="_Toc43110772"/>
+      <w:bookmarkStart w:id="14" w:name="_Toc43110772"/>
       <w:r>
         <w:t>2.</w:t>
       </w:r>
@@ -5043,7 +5041,7 @@
       <w:r>
         <w:t>Validation Guidelines</w:t>
       </w:r>
-      <w:bookmarkEnd w:id="15"/>
+      <w:bookmarkEnd w:id="14"/>
       <w:r>
         <w:t xml:space="preserve"> </w:t>
       </w:r>
@@ -5086,7 +5084,7 @@
       <w:pPr>
         <w:pStyle w:val="Heading2"/>
       </w:pPr>
-      <w:bookmarkStart w:id="16" w:name="_Toc43110773"/>
+      <w:bookmarkStart w:id="15" w:name="_Toc43110773"/>
       <w:r>
         <w:t>2.4</w:t>
       </w:r>
@@ -5094,111 +5092,108 @@
         <w:tab/>
         <w:t>Attribute Specification</w:t>
       </w:r>
+      <w:bookmarkEnd w:id="15"/>
+    </w:p>
+    <w:p>
+      <w:pPr>
+        <w:rPr>
+          <w:rFonts w:ascii="Tahoma" w:hAnsi="Tahoma" w:cs="Tahoma"/>
+          <w:sz w:val="22"/>
+        </w:rPr>
+      </w:pPr>
+    </w:p>
+    <w:p>
+      <w:pPr>
+        <w:rPr>
+          <w:rFonts w:ascii="Tahoma" w:hAnsi="Tahoma" w:cs="Tahoma"/>
+          <w:sz w:val="20"/>
+          <w:szCs w:val="20"/>
+        </w:rPr>
+      </w:pPr>
+      <w:r>
+        <w:rPr>
+          <w:rFonts w:ascii="Tahoma" w:hAnsi="Tahoma" w:cs="Tahoma"/>
+          <w:sz w:val="20"/>
+          <w:szCs w:val="20"/>
+        </w:rPr>
+        <w:t>This section provides</w:t>
+      </w:r>
+      <w:r>
+        <w:rPr>
+          <w:rFonts w:ascii="Tahoma" w:hAnsi="Tahoma" w:cs="Tahoma"/>
+          <w:sz w:val="20"/>
+          <w:szCs w:val="20"/>
+        </w:rPr>
+        <w:t xml:space="preserve"> concise definition</w:t>
+      </w:r>
+      <w:r>
+        <w:rPr>
+          <w:rFonts w:ascii="Tahoma" w:hAnsi="Tahoma" w:cs="Tahoma"/>
+          <w:sz w:val="20"/>
+          <w:szCs w:val="20"/>
+        </w:rPr>
+        <w:t>s</w:t>
+      </w:r>
+      <w:r>
+        <w:rPr>
+          <w:rFonts w:ascii="Tahoma" w:hAnsi="Tahoma" w:cs="Tahoma"/>
+          <w:sz w:val="20"/>
+          <w:szCs w:val="20"/>
+        </w:rPr>
+        <w:t xml:space="preserve"> of each attribute, including field</w:t>
+      </w:r>
+      <w:r>
+        <w:rPr>
+          <w:rFonts w:ascii="Tahoma" w:hAnsi="Tahoma" w:cs="Tahoma"/>
+          <w:sz w:val="20"/>
+          <w:szCs w:val="20"/>
+        </w:rPr>
+        <w:t xml:space="preserve"> format and edit criteria</w:t>
+      </w:r>
+      <w:r>
+        <w:rPr>
+          <w:rFonts w:ascii="Tahoma" w:hAnsi="Tahoma" w:cs="Tahoma"/>
+          <w:sz w:val="20"/>
+          <w:szCs w:val="20"/>
+        </w:rPr>
+        <w:t>. For more information about the terms used for attribute definition</w:t>
+      </w:r>
+    </w:p>
+    <w:p/>
+    <w:p>
+      <w:pPr>
+        <w:pStyle w:val="Heading3"/>
+      </w:pPr>
+      <w:bookmarkStart w:id="16" w:name="_Toc192924400"/>
+      <w:bookmarkStart w:id="17" w:name="_Toc43110774"/>
+      <w:r>
+        <w:t>2.</w:t>
+      </w:r>
+      <w:r>
+        <w:t>4</w:t>
+      </w:r>
+      <w:r>
+        <w:t>.1</w:t>
+      </w:r>
+      <w:r>
+        <w:t xml:space="preserve"> </w:t>
+      </w:r>
+      <w:r>
+        <w:tab/>
+      </w:r>
+      <w:r>
+        <w:t>Lotto check</w:t>
+      </w:r>
+    </w:p>
+    <w:p>
+      <w:pPr>
+        <w:pStyle w:val="Heading3"/>
+      </w:pPr>
+      <w:r>
+        <w:t>Attribute Specification</w:t>
+      </w:r>
       <w:bookmarkEnd w:id="16"/>
-    </w:p>
-    <w:p>
-      <w:pPr>
-        <w:rPr>
-          <w:rFonts w:ascii="Tahoma" w:hAnsi="Tahoma" w:cs="Tahoma"/>
-          <w:sz w:val="22"/>
-        </w:rPr>
-      </w:pPr>
-    </w:p>
-    <w:p>
-      <w:pPr>
-        <w:rPr>
-          <w:rFonts w:ascii="Tahoma" w:hAnsi="Tahoma" w:cs="Tahoma"/>
-          <w:sz w:val="20"/>
-          <w:szCs w:val="20"/>
-        </w:rPr>
-      </w:pPr>
-      <w:r>
-        <w:rPr>
-          <w:rFonts w:ascii="Tahoma" w:hAnsi="Tahoma" w:cs="Tahoma"/>
-          <w:sz w:val="20"/>
-          <w:szCs w:val="20"/>
-        </w:rPr>
-        <w:t>This section provides</w:t>
-      </w:r>
-      <w:r>
-        <w:rPr>
-          <w:rFonts w:ascii="Tahoma" w:hAnsi="Tahoma" w:cs="Tahoma"/>
-          <w:sz w:val="20"/>
-          <w:szCs w:val="20"/>
-        </w:rPr>
-        <w:t xml:space="preserve"> concise definition</w:t>
-      </w:r>
-      <w:r>
-        <w:rPr>
-          <w:rFonts w:ascii="Tahoma" w:hAnsi="Tahoma" w:cs="Tahoma"/>
-          <w:sz w:val="20"/>
-          <w:szCs w:val="20"/>
-        </w:rPr>
-        <w:t>s</w:t>
-      </w:r>
-      <w:r>
-        <w:rPr>
-          <w:rFonts w:ascii="Tahoma" w:hAnsi="Tahoma" w:cs="Tahoma"/>
-          <w:sz w:val="20"/>
-          <w:szCs w:val="20"/>
-        </w:rPr>
-        <w:t xml:space="preserve"> of each attribute, including field</w:t>
-      </w:r>
-      <w:r>
-        <w:rPr>
-          <w:rFonts w:ascii="Tahoma" w:hAnsi="Tahoma" w:cs="Tahoma"/>
-          <w:sz w:val="20"/>
-          <w:szCs w:val="20"/>
-        </w:rPr>
-        <w:t xml:space="preserve"> format and edit criteria</w:t>
-      </w:r>
-      <w:r>
-        <w:rPr>
-          <w:rFonts w:ascii="Tahoma" w:hAnsi="Tahoma" w:cs="Tahoma"/>
-          <w:sz w:val="20"/>
-          <w:szCs w:val="20"/>
-        </w:rPr>
-        <w:t>. For more information about the terms used for attribute definition</w:t>
-      </w:r>
-    </w:p>
-    <w:p/>
-    <w:p>
-      <w:pPr>
-        <w:pStyle w:val="Heading3"/>
-      </w:pPr>
-      <w:bookmarkStart w:id="17" w:name="_Toc192924400"/>
-      <w:bookmarkStart w:id="18" w:name="_Toc43110774"/>
-      <w:r>
-        <w:t>2.</w:t>
-      </w:r>
-      <w:r>
-        <w:t>4</w:t>
-      </w:r>
-      <w:r>
-        <w:t>.1</w:t>
-      </w:r>
-      <w:r>
-        <w:t xml:space="preserve"> </w:t>
-      </w:r>
-      <w:r>
-        <w:tab/>
-      </w:r>
-      <w:r>
-        <w:t>Film Schedule</w:t>
-      </w:r>
-      <w:r>
-        <w:t xml:space="preserve"> </w:t>
-      </w:r>
-    </w:p>
-    <w:p>
-      <w:pPr>
-        <w:pStyle w:val="Heading3"/>
-      </w:pPr>
-      <w:r>
-        <w:t>Attribute Specification</w:t>
-      </w:r>
       <w:bookmarkEnd w:id="17"/>
-      <w:bookmarkEnd w:id="18"/>
     </w:p>
     <w:p/>
     <w:p/>
@@ -5252,8 +5247,8 @@
                 <w:szCs w:val="20"/>
               </w:rPr>
             </w:pPr>
-            <w:bookmarkStart w:id="19" w:name="OLE_LINK8"/>
-            <w:bookmarkStart w:id="20" w:name="OLE_LINK9"/>
+            <w:bookmarkStart w:id="18" w:name="OLE_LINK8"/>
+            <w:bookmarkStart w:id="19" w:name="OLE_LINK9"/>
           </w:p>
         </w:tc>
         <w:tc>
@@ -6693,6 +6688,14 @@
                 <w:szCs w:val="20"/>
               </w:rPr>
             </w:pPr>
+            <w:r>
+              <w:rPr>
+                <w:rFonts w:ascii="Tahoma" w:hAnsi="Tahoma" w:cs="Tahoma"/>
+                <w:sz w:val="18"/>
+                <w:szCs w:val="20"/>
+              </w:rPr>
+              <w:t>!= null</w:t>
+            </w:r>
           </w:p>
         </w:tc>
         <w:tc>
@@ -6745,14 +6748,2454 @@
           </w:p>
         </w:tc>
       </w:tr>
+      <w:tr>
+        <w:trPr>
+          <w:trHeight w:val="432"/>
+          <w:jc w:val="center"/>
+        </w:trPr>
+        <w:tc>
+          <w:tcPr>
+            <w:tcW w:w="1021" w:type="dxa"/>
+            <w:tcBorders>
+              <w:top w:val="nil"/>
+              <w:left w:val="nil"/>
+              <w:bottom w:val="nil"/>
+            </w:tcBorders>
+            <w:tcMar>
+              <w:top w:w="29" w:type="dxa"/>
+              <w:left w:w="29" w:type="dxa"/>
+              <w:right w:w="29" w:type="dxa"/>
+            </w:tcMar>
+          </w:tcPr>
+          <w:p>
+            <w:pPr>
+              <w:pStyle w:val="ListParagraph"/>
+              <w:numPr>
+                <w:ilvl w:val="0"/>
+                <w:numId w:val="32"/>
+              </w:numPr>
+              <w:rPr>
+                <w:rFonts w:ascii="Tahoma" w:hAnsi="Tahoma" w:cs="Tahoma"/>
+                <w:sz w:val="18"/>
+                <w:szCs w:val="20"/>
+              </w:rPr>
+            </w:pPr>
+          </w:p>
+        </w:tc>
+        <w:tc>
+          <w:tcPr>
+            <w:tcW w:w="1539" w:type="dxa"/>
+            <w:tcMar>
+              <w:top w:w="29" w:type="dxa"/>
+              <w:left w:w="29" w:type="dxa"/>
+              <w:right w:w="29" w:type="dxa"/>
+            </w:tcMar>
+          </w:tcPr>
+          <w:p>
+            <w:pPr>
+              <w:rPr>
+                <w:rFonts w:ascii="Tahoma" w:hAnsi="Tahoma" w:cs="Tahoma"/>
+                <w:sz w:val="18"/>
+                <w:szCs w:val="20"/>
+              </w:rPr>
+            </w:pPr>
+            <w:r>
+              <w:rPr>
+                <w:rFonts w:ascii="Tahoma" w:hAnsi="Tahoma" w:cs="Tahoma"/>
+                <w:sz w:val="18"/>
+                <w:szCs w:val="20"/>
+              </w:rPr>
+              <w:t>updated_date</w:t>
+            </w:r>
+          </w:p>
+        </w:tc>
+        <w:tc>
+          <w:tcPr>
+            <w:tcW w:w="706" w:type="dxa"/>
+            <w:tcMar>
+              <w:top w:w="29" w:type="dxa"/>
+              <w:left w:w="29" w:type="dxa"/>
+              <w:right w:w="29" w:type="dxa"/>
+            </w:tcMar>
+          </w:tcPr>
+          <w:p>
+            <w:pPr>
+              <w:rPr>
+                <w:rFonts w:ascii="Tahoma" w:hAnsi="Tahoma" w:cs="Tahoma"/>
+                <w:sz w:val="18"/>
+                <w:szCs w:val="20"/>
+              </w:rPr>
+            </w:pPr>
+            <w:r>
+              <w:rPr>
+                <w:rFonts w:ascii="Tahoma" w:hAnsi="Tahoma" w:cs="Tahoma"/>
+                <w:sz w:val="18"/>
+                <w:szCs w:val="20"/>
+              </w:rPr>
+              <w:t>date</w:t>
+            </w:r>
+          </w:p>
+        </w:tc>
+        <w:tc>
+          <w:tcPr>
+            <w:tcW w:w="1807" w:type="dxa"/>
+            <w:tcMar>
+              <w:top w:w="29" w:type="dxa"/>
+              <w:left w:w="29" w:type="dxa"/>
+              <w:right w:w="29" w:type="dxa"/>
+            </w:tcMar>
+          </w:tcPr>
+          <w:p>
+            <w:pPr>
+              <w:rPr>
+                <w:rFonts w:ascii="Tahoma" w:hAnsi="Tahoma" w:cs="Tahoma"/>
+                <w:sz w:val="18"/>
+                <w:szCs w:val="20"/>
+              </w:rPr>
+            </w:pPr>
+          </w:p>
+        </w:tc>
+        <w:tc>
+          <w:tcPr>
+            <w:tcW w:w="928" w:type="dxa"/>
+            <w:tcMar>
+              <w:top w:w="29" w:type="dxa"/>
+              <w:left w:w="29" w:type="dxa"/>
+              <w:right w:w="29" w:type="dxa"/>
+            </w:tcMar>
+          </w:tcPr>
+          <w:p>
+            <w:pPr>
+              <w:rPr>
+                <w:rFonts w:ascii="Tahoma" w:hAnsi="Tahoma" w:cs="Tahoma"/>
+                <w:sz w:val="18"/>
+                <w:szCs w:val="20"/>
+              </w:rPr>
+            </w:pPr>
+          </w:p>
+        </w:tc>
+        <w:tc>
+          <w:tcPr>
+            <w:tcW w:w="2484" w:type="dxa"/>
+          </w:tcPr>
+          <w:p>
+            <w:pPr>
+              <w:rPr>
+                <w:rFonts w:ascii="Tahoma" w:hAnsi="Tahoma" w:cs="Tahoma"/>
+                <w:sz w:val="18"/>
+                <w:szCs w:val="20"/>
+              </w:rPr>
+            </w:pPr>
+          </w:p>
+        </w:tc>
+        <w:tc>
+          <w:tcPr>
+            <w:tcW w:w="4009" w:type="dxa"/>
+            <w:tcMar>
+              <w:top w:w="29" w:type="dxa"/>
+              <w:left w:w="29" w:type="dxa"/>
+              <w:right w:w="29" w:type="dxa"/>
+            </w:tcMar>
+          </w:tcPr>
+          <w:p>
+            <w:pPr>
+              <w:rPr>
+                <w:rFonts w:ascii="Tahoma" w:hAnsi="Tahoma" w:cs="Tahoma"/>
+                <w:sz w:val="18"/>
+                <w:szCs w:val="20"/>
+              </w:rPr>
+            </w:pPr>
+            <w:r>
+              <w:rPr>
+                <w:rFonts w:ascii="Tahoma" w:hAnsi="Tahoma" w:cs="Tahoma"/>
+                <w:sz w:val="18"/>
+                <w:szCs w:val="20"/>
+              </w:rPr>
+              <w:t>31/12/9999</w:t>
+            </w:r>
+          </w:p>
+        </w:tc>
+      </w:tr>
+      <w:tr>
+        <w:trPr>
+          <w:trHeight w:val="432"/>
+          <w:jc w:val="center"/>
+        </w:trPr>
+        <w:tc>
+          <w:tcPr>
+            <w:tcW w:w="1021" w:type="dxa"/>
+            <w:tcBorders>
+              <w:top w:val="nil"/>
+              <w:left w:val="nil"/>
+              <w:bottom w:val="nil"/>
+            </w:tcBorders>
+            <w:tcMar>
+              <w:top w:w="29" w:type="dxa"/>
+              <w:left w:w="29" w:type="dxa"/>
+              <w:right w:w="29" w:type="dxa"/>
+            </w:tcMar>
+          </w:tcPr>
+          <w:p>
+            <w:pPr>
+              <w:pStyle w:val="ListParagraph"/>
+              <w:numPr>
+                <w:ilvl w:val="0"/>
+                <w:numId w:val="32"/>
+              </w:numPr>
+              <w:rPr>
+                <w:rFonts w:ascii="Tahoma" w:hAnsi="Tahoma" w:cs="Tahoma"/>
+                <w:sz w:val="18"/>
+                <w:szCs w:val="20"/>
+              </w:rPr>
+            </w:pPr>
+          </w:p>
+        </w:tc>
+        <w:tc>
+          <w:tcPr>
+            <w:tcW w:w="1539" w:type="dxa"/>
+            <w:tcMar>
+              <w:top w:w="29" w:type="dxa"/>
+              <w:left w:w="29" w:type="dxa"/>
+              <w:right w:w="29" w:type="dxa"/>
+            </w:tcMar>
+          </w:tcPr>
+          <w:p>
+            <w:pPr>
+              <w:rPr>
+                <w:rFonts w:ascii="Tahoma" w:hAnsi="Tahoma" w:cs="Tahoma"/>
+                <w:sz w:val="18"/>
+                <w:szCs w:val="20"/>
+              </w:rPr>
+            </w:pPr>
+            <w:r>
+              <w:rPr>
+                <w:rFonts w:ascii="Tahoma" w:hAnsi="Tahoma" w:cs="Tahoma"/>
+                <w:sz w:val="18"/>
+                <w:szCs w:val="20"/>
+              </w:rPr>
+              <w:t>status</w:t>
+            </w:r>
+          </w:p>
+        </w:tc>
+        <w:tc>
+          <w:tcPr>
+            <w:tcW w:w="706" w:type="dxa"/>
+            <w:tcMar>
+              <w:top w:w="29" w:type="dxa"/>
+              <w:left w:w="29" w:type="dxa"/>
+              <w:right w:w="29" w:type="dxa"/>
+            </w:tcMar>
+          </w:tcPr>
+          <w:p>
+            <w:pPr>
+              <w:rPr>
+                <w:rFonts w:ascii="Tahoma" w:hAnsi="Tahoma" w:cs="Tahoma"/>
+                <w:sz w:val="18"/>
+                <w:szCs w:val="20"/>
+              </w:rPr>
+            </w:pPr>
+            <w:r>
+              <w:rPr>
+                <w:rFonts w:ascii="Tahoma" w:hAnsi="Tahoma" w:cs="Tahoma"/>
+                <w:sz w:val="18"/>
+                <w:szCs w:val="20"/>
+              </w:rPr>
+              <w:t>text</w:t>
+            </w:r>
+          </w:p>
+        </w:tc>
+        <w:tc>
+          <w:tcPr>
+            <w:tcW w:w="1807" w:type="dxa"/>
+            <w:tcMar>
+              <w:top w:w="29" w:type="dxa"/>
+              <w:left w:w="29" w:type="dxa"/>
+              <w:right w:w="29" w:type="dxa"/>
+            </w:tcMar>
+          </w:tcPr>
+          <w:p>
+            <w:pPr>
+              <w:rPr>
+                <w:rFonts w:ascii="Tahoma" w:hAnsi="Tahoma" w:cs="Tahoma"/>
+                <w:sz w:val="18"/>
+                <w:szCs w:val="20"/>
+              </w:rPr>
+            </w:pPr>
+          </w:p>
+        </w:tc>
+        <w:tc>
+          <w:tcPr>
+            <w:tcW w:w="928" w:type="dxa"/>
+            <w:tcMar>
+              <w:top w:w="29" w:type="dxa"/>
+              <w:left w:w="29" w:type="dxa"/>
+              <w:right w:w="29" w:type="dxa"/>
+            </w:tcMar>
+          </w:tcPr>
+          <w:p>
+            <w:pPr>
+              <w:rPr>
+                <w:rFonts w:ascii="Tahoma" w:hAnsi="Tahoma" w:cs="Tahoma"/>
+                <w:sz w:val="18"/>
+                <w:szCs w:val="20"/>
+              </w:rPr>
+            </w:pPr>
+            <w:r>
+              <w:rPr>
+                <w:rFonts w:ascii="Tahoma" w:hAnsi="Tahoma" w:cs="Tahoma"/>
+                <w:sz w:val="18"/>
+                <w:szCs w:val="20"/>
+              </w:rPr>
+              <w:t>!= null</w:t>
+            </w:r>
+          </w:p>
+        </w:tc>
+        <w:tc>
+          <w:tcPr>
+            <w:tcW w:w="2484" w:type="dxa"/>
+          </w:tcPr>
+          <w:p>
+            <w:pPr>
+              <w:rPr>
+                <w:rFonts w:ascii="Tahoma" w:hAnsi="Tahoma" w:cs="Tahoma"/>
+                <w:sz w:val="18"/>
+                <w:szCs w:val="20"/>
+              </w:rPr>
+            </w:pPr>
+          </w:p>
+        </w:tc>
+        <w:tc>
+          <w:tcPr>
+            <w:tcW w:w="4009" w:type="dxa"/>
+            <w:tcMar>
+              <w:top w:w="29" w:type="dxa"/>
+              <w:left w:w="29" w:type="dxa"/>
+              <w:right w:w="29" w:type="dxa"/>
+            </w:tcMar>
+          </w:tcPr>
+          <w:p>
+            <w:pPr>
+              <w:rPr>
+                <w:rFonts w:ascii="Tahoma" w:hAnsi="Tahoma" w:cs="Tahoma"/>
+                <w:sz w:val="18"/>
+                <w:szCs w:val="20"/>
+              </w:rPr>
+            </w:pPr>
+            <w:r>
+              <w:rPr>
+                <w:rFonts w:ascii="Tahoma" w:hAnsi="Tahoma" w:cs="Tahoma"/>
+                <w:sz w:val="18"/>
+                <w:szCs w:val="20"/>
+              </w:rPr>
+              <w:t>ER</w:t>
+            </w:r>
+          </w:p>
+        </w:tc>
+      </w:tr>
+      <w:tr>
+        <w:trPr>
+          <w:trHeight w:val="432"/>
+          <w:jc w:val="center"/>
+        </w:trPr>
+        <w:tc>
+          <w:tcPr>
+            <w:tcW w:w="1021" w:type="dxa"/>
+            <w:tcBorders>
+              <w:top w:val="nil"/>
+              <w:left w:val="nil"/>
+              <w:bottom w:val="nil"/>
+            </w:tcBorders>
+            <w:tcMar>
+              <w:top w:w="29" w:type="dxa"/>
+              <w:left w:w="29" w:type="dxa"/>
+              <w:right w:w="29" w:type="dxa"/>
+            </w:tcMar>
+          </w:tcPr>
+          <w:p>
+            <w:pPr>
+              <w:pStyle w:val="ListParagraph"/>
+              <w:numPr>
+                <w:ilvl w:val="0"/>
+                <w:numId w:val="32"/>
+              </w:numPr>
+              <w:rPr>
+                <w:rFonts w:ascii="Tahoma" w:hAnsi="Tahoma" w:cs="Tahoma"/>
+                <w:sz w:val="18"/>
+                <w:szCs w:val="20"/>
+              </w:rPr>
+            </w:pPr>
+          </w:p>
+        </w:tc>
+        <w:tc>
+          <w:tcPr>
+            <w:tcW w:w="1539" w:type="dxa"/>
+            <w:tcMar>
+              <w:top w:w="29" w:type="dxa"/>
+              <w:left w:w="29" w:type="dxa"/>
+              <w:right w:w="29" w:type="dxa"/>
+            </w:tcMar>
+          </w:tcPr>
+          <w:p>
+            <w:pPr>
+              <w:rPr>
+                <w:rFonts w:ascii="Tahoma" w:hAnsi="Tahoma" w:cs="Tahoma"/>
+                <w:sz w:val="18"/>
+                <w:szCs w:val="20"/>
+              </w:rPr>
+            </w:pPr>
+            <w:r>
+              <w:rPr>
+                <w:rFonts w:ascii="Tahoma" w:hAnsi="Tahoma" w:cs="Tahoma"/>
+                <w:sz w:val="18"/>
+                <w:szCs w:val="20"/>
+              </w:rPr>
+              <w:t>natural_key</w:t>
+            </w:r>
+          </w:p>
+        </w:tc>
+        <w:tc>
+          <w:tcPr>
+            <w:tcW w:w="706" w:type="dxa"/>
+            <w:tcMar>
+              <w:top w:w="29" w:type="dxa"/>
+              <w:left w:w="29" w:type="dxa"/>
+              <w:right w:w="29" w:type="dxa"/>
+            </w:tcMar>
+          </w:tcPr>
+          <w:p>
+            <w:pPr>
+              <w:rPr>
+                <w:rFonts w:ascii="Tahoma" w:hAnsi="Tahoma" w:cs="Tahoma"/>
+                <w:sz w:val="18"/>
+                <w:szCs w:val="20"/>
+              </w:rPr>
+            </w:pPr>
+            <w:r>
+              <w:rPr>
+                <w:rFonts w:ascii="Tahoma" w:hAnsi="Tahoma" w:cs="Tahoma"/>
+                <w:sz w:val="18"/>
+                <w:szCs w:val="20"/>
+              </w:rPr>
+              <w:t>t</w:t>
+            </w:r>
+            <w:r>
+              <w:rPr>
+                <w:rFonts w:ascii="Tahoma" w:hAnsi="Tahoma" w:cs="Tahoma"/>
+                <w:sz w:val="18"/>
+                <w:szCs w:val="20"/>
+              </w:rPr>
+              <w:t>ext</w:t>
+            </w:r>
+          </w:p>
+        </w:tc>
+        <w:tc>
+          <w:tcPr>
+            <w:tcW w:w="1807" w:type="dxa"/>
+            <w:tcMar>
+              <w:top w:w="29" w:type="dxa"/>
+              <w:left w:w="29" w:type="dxa"/>
+              <w:right w:w="29" w:type="dxa"/>
+            </w:tcMar>
+          </w:tcPr>
+          <w:p>
+            <w:pPr>
+              <w:rPr>
+                <w:rFonts w:ascii="Tahoma" w:hAnsi="Tahoma" w:cs="Tahoma"/>
+                <w:sz w:val="18"/>
+                <w:szCs w:val="20"/>
+              </w:rPr>
+            </w:pPr>
+          </w:p>
+        </w:tc>
+        <w:tc>
+          <w:tcPr>
+            <w:tcW w:w="928" w:type="dxa"/>
+            <w:tcMar>
+              <w:top w:w="29" w:type="dxa"/>
+              <w:left w:w="29" w:type="dxa"/>
+              <w:right w:w="29" w:type="dxa"/>
+            </w:tcMar>
+          </w:tcPr>
+          <w:p>
+            <w:pPr>
+              <w:rPr>
+                <w:rFonts w:ascii="Tahoma" w:hAnsi="Tahoma" w:cs="Tahoma"/>
+                <w:sz w:val="18"/>
+                <w:szCs w:val="20"/>
+              </w:rPr>
+            </w:pPr>
+            <w:r>
+              <w:rPr>
+                <w:rFonts w:ascii="Tahoma" w:hAnsi="Tahoma" w:cs="Tahoma"/>
+                <w:sz w:val="18"/>
+                <w:szCs w:val="20"/>
+              </w:rPr>
+              <w:t>!= null</w:t>
+            </w:r>
+          </w:p>
+        </w:tc>
+        <w:tc>
+          <w:tcPr>
+            <w:tcW w:w="2484" w:type="dxa"/>
+          </w:tcPr>
+          <w:p>
+            <w:pPr>
+              <w:rPr>
+                <w:rFonts w:ascii="Tahoma" w:hAnsi="Tahoma" w:cs="Tahoma"/>
+                <w:sz w:val="18"/>
+                <w:szCs w:val="20"/>
+              </w:rPr>
+            </w:pPr>
+          </w:p>
+        </w:tc>
+        <w:tc>
+          <w:tcPr>
+            <w:tcW w:w="4009" w:type="dxa"/>
+            <w:tcMar>
+              <w:top w:w="29" w:type="dxa"/>
+              <w:left w:w="29" w:type="dxa"/>
+              <w:right w:w="29" w:type="dxa"/>
+            </w:tcMar>
+          </w:tcPr>
+          <w:p>
+            <w:pPr>
+              <w:rPr>
+                <w:rFonts w:ascii="Tahoma" w:hAnsi="Tahoma" w:cs="Tahoma"/>
+                <w:sz w:val="18"/>
+                <w:szCs w:val="20"/>
+              </w:rPr>
+            </w:pPr>
+          </w:p>
+        </w:tc>
+      </w:tr>
+      <w:tr>
+        <w:trPr>
+          <w:trHeight w:val="432"/>
+          <w:jc w:val="center"/>
+        </w:trPr>
+        <w:tc>
+          <w:tcPr>
+            <w:tcW w:w="1021" w:type="dxa"/>
+            <w:tcBorders>
+              <w:top w:val="nil"/>
+              <w:left w:val="nil"/>
+              <w:bottom w:val="nil"/>
+            </w:tcBorders>
+            <w:tcMar>
+              <w:top w:w="29" w:type="dxa"/>
+              <w:left w:w="29" w:type="dxa"/>
+              <w:right w:w="29" w:type="dxa"/>
+            </w:tcMar>
+          </w:tcPr>
+          <w:p>
+            <w:pPr>
+              <w:pStyle w:val="ListParagraph"/>
+              <w:numPr>
+                <w:ilvl w:val="0"/>
+                <w:numId w:val="32"/>
+              </w:numPr>
+              <w:rPr>
+                <w:rFonts w:ascii="Tahoma" w:hAnsi="Tahoma" w:cs="Tahoma"/>
+                <w:sz w:val="18"/>
+                <w:szCs w:val="20"/>
+              </w:rPr>
+            </w:pPr>
+          </w:p>
+        </w:tc>
+        <w:tc>
+          <w:tcPr>
+            <w:tcW w:w="1539" w:type="dxa"/>
+            <w:tcMar>
+              <w:top w:w="29" w:type="dxa"/>
+              <w:left w:w="29" w:type="dxa"/>
+              <w:right w:w="29" w:type="dxa"/>
+            </w:tcMar>
+          </w:tcPr>
+          <w:p>
+            <w:pPr>
+              <w:rPr>
+                <w:rFonts w:ascii="Tahoma" w:hAnsi="Tahoma" w:cs="Tahoma"/>
+                <w:sz w:val="18"/>
+                <w:szCs w:val="20"/>
+              </w:rPr>
+            </w:pPr>
+            <w:r>
+              <w:rPr>
+                <w:rFonts w:ascii="Tahoma" w:hAnsi="Tahoma" w:cs="Tahoma"/>
+                <w:sz w:val="18"/>
+                <w:szCs w:val="20"/>
+              </w:rPr>
+              <w:t>id_config</w:t>
+            </w:r>
+          </w:p>
+        </w:tc>
+        <w:tc>
+          <w:tcPr>
+            <w:tcW w:w="706" w:type="dxa"/>
+            <w:tcMar>
+              <w:top w:w="29" w:type="dxa"/>
+              <w:left w:w="29" w:type="dxa"/>
+              <w:right w:w="29" w:type="dxa"/>
+            </w:tcMar>
+          </w:tcPr>
+          <w:p>
+            <w:pPr>
+              <w:rPr>
+                <w:rFonts w:ascii="Tahoma" w:hAnsi="Tahoma" w:cs="Tahoma"/>
+                <w:sz w:val="18"/>
+                <w:szCs w:val="20"/>
+              </w:rPr>
+            </w:pPr>
+            <w:r>
+              <w:rPr>
+                <w:rFonts w:ascii="Tahoma" w:hAnsi="Tahoma" w:cs="Tahoma"/>
+                <w:sz w:val="18"/>
+                <w:szCs w:val="20"/>
+              </w:rPr>
+              <w:t>i</w:t>
+            </w:r>
+            <w:r>
+              <w:rPr>
+                <w:rFonts w:ascii="Tahoma" w:hAnsi="Tahoma" w:cs="Tahoma"/>
+                <w:sz w:val="18"/>
+                <w:szCs w:val="20"/>
+              </w:rPr>
+              <w:t>nteger</w:t>
+            </w:r>
+          </w:p>
+        </w:tc>
+        <w:tc>
+          <w:tcPr>
+            <w:tcW w:w="1807" w:type="dxa"/>
+            <w:tcMar>
+              <w:top w:w="29" w:type="dxa"/>
+              <w:left w:w="29" w:type="dxa"/>
+              <w:right w:w="29" w:type="dxa"/>
+            </w:tcMar>
+          </w:tcPr>
+          <w:p>
+            <w:pPr>
+              <w:rPr>
+                <w:rFonts w:ascii="Tahoma" w:hAnsi="Tahoma" w:cs="Tahoma"/>
+                <w:sz w:val="18"/>
+                <w:szCs w:val="20"/>
+              </w:rPr>
+            </w:pPr>
+          </w:p>
+        </w:tc>
+        <w:tc>
+          <w:tcPr>
+            <w:tcW w:w="928" w:type="dxa"/>
+            <w:tcMar>
+              <w:top w:w="29" w:type="dxa"/>
+              <w:left w:w="29" w:type="dxa"/>
+              <w:right w:w="29" w:type="dxa"/>
+            </w:tcMar>
+          </w:tcPr>
+          <w:p>
+            <w:pPr>
+              <w:rPr>
+                <w:rFonts w:ascii="Tahoma" w:hAnsi="Tahoma" w:cs="Tahoma"/>
+                <w:sz w:val="18"/>
+                <w:szCs w:val="20"/>
+              </w:rPr>
+            </w:pPr>
+            <w:r>
+              <w:rPr>
+                <w:rFonts w:ascii="Tahoma" w:hAnsi="Tahoma" w:cs="Tahoma"/>
+                <w:sz w:val="18"/>
+                <w:szCs w:val="20"/>
+              </w:rPr>
+              <w:t>&gt;0</w:t>
+            </w:r>
+          </w:p>
+        </w:tc>
+        <w:tc>
+          <w:tcPr>
+            <w:tcW w:w="2484" w:type="dxa"/>
+          </w:tcPr>
+          <w:p>
+            <w:pPr>
+              <w:rPr>
+                <w:rFonts w:ascii="Tahoma" w:hAnsi="Tahoma" w:cs="Tahoma"/>
+                <w:sz w:val="18"/>
+                <w:szCs w:val="20"/>
+              </w:rPr>
+            </w:pPr>
+          </w:p>
+        </w:tc>
+        <w:tc>
+          <w:tcPr>
+            <w:tcW w:w="4009" w:type="dxa"/>
+            <w:tcMar>
+              <w:top w:w="29" w:type="dxa"/>
+              <w:left w:w="29" w:type="dxa"/>
+              <w:right w:w="29" w:type="dxa"/>
+            </w:tcMar>
+          </w:tcPr>
+          <w:p>
+            <w:pPr>
+              <w:rPr>
+                <w:rFonts w:ascii="Tahoma" w:hAnsi="Tahoma" w:cs="Tahoma"/>
+                <w:sz w:val="18"/>
+                <w:szCs w:val="20"/>
+              </w:rPr>
+            </w:pPr>
+            <w:r>
+              <w:rPr>
+                <w:rFonts w:ascii="Tahoma" w:hAnsi="Tahoma" w:cs="Tahoma"/>
+                <w:sz w:val="18"/>
+                <w:szCs w:val="20"/>
+              </w:rPr>
+              <w:t>1</w:t>
+            </w:r>
+          </w:p>
+        </w:tc>
+      </w:tr>
+      <w:tr>
+        <w:trPr>
+          <w:trHeight w:val="432"/>
+          <w:jc w:val="center"/>
+        </w:trPr>
+        <w:tc>
+          <w:tcPr>
+            <w:tcW w:w="1021" w:type="dxa"/>
+            <w:tcBorders>
+              <w:top w:val="nil"/>
+              <w:left w:val="nil"/>
+              <w:bottom w:val="nil"/>
+            </w:tcBorders>
+            <w:tcMar>
+              <w:top w:w="29" w:type="dxa"/>
+              <w:left w:w="29" w:type="dxa"/>
+              <w:right w:w="29" w:type="dxa"/>
+            </w:tcMar>
+          </w:tcPr>
+          <w:p>
+            <w:pPr>
+              <w:pStyle w:val="ListParagraph"/>
+              <w:numPr>
+                <w:ilvl w:val="0"/>
+                <w:numId w:val="32"/>
+              </w:numPr>
+              <w:rPr>
+                <w:rFonts w:ascii="Tahoma" w:hAnsi="Tahoma" w:cs="Tahoma"/>
+                <w:sz w:val="18"/>
+                <w:szCs w:val="20"/>
+              </w:rPr>
+            </w:pPr>
+          </w:p>
+        </w:tc>
+        <w:tc>
+          <w:tcPr>
+            <w:tcW w:w="1539" w:type="dxa"/>
+            <w:tcMar>
+              <w:top w:w="29" w:type="dxa"/>
+              <w:left w:w="29" w:type="dxa"/>
+              <w:right w:w="29" w:type="dxa"/>
+            </w:tcMar>
+          </w:tcPr>
+          <w:p>
+            <w:pPr>
+              <w:rPr>
+                <w:rFonts w:ascii="Tahoma" w:hAnsi="Tahoma" w:cs="Tahoma"/>
+                <w:sz w:val="18"/>
+                <w:szCs w:val="20"/>
+              </w:rPr>
+            </w:pPr>
+            <w:r>
+              <w:rPr>
+                <w:rFonts w:ascii="Tahoma" w:hAnsi="Tahoma" w:cs="Tahoma"/>
+                <w:sz w:val="18"/>
+                <w:szCs w:val="20"/>
+              </w:rPr>
+              <w:t>s</w:t>
+            </w:r>
+            <w:r>
+              <w:rPr>
+                <w:rFonts w:ascii="Tahoma" w:hAnsi="Tahoma" w:cs="Tahoma"/>
+                <w:sz w:val="18"/>
+                <w:szCs w:val="20"/>
+              </w:rPr>
+              <w:t>erver_name</w:t>
+            </w:r>
+          </w:p>
+        </w:tc>
+        <w:tc>
+          <w:tcPr>
+            <w:tcW w:w="706" w:type="dxa"/>
+            <w:tcMar>
+              <w:top w:w="29" w:type="dxa"/>
+              <w:left w:w="29" w:type="dxa"/>
+              <w:right w:w="29" w:type="dxa"/>
+            </w:tcMar>
+          </w:tcPr>
+          <w:p>
+            <w:pPr>
+              <w:rPr>
+                <w:rFonts w:ascii="Tahoma" w:hAnsi="Tahoma" w:cs="Tahoma"/>
+                <w:sz w:val="18"/>
+                <w:szCs w:val="20"/>
+              </w:rPr>
+            </w:pPr>
+            <w:r>
+              <w:rPr>
+                <w:rFonts w:ascii="Tahoma" w:hAnsi="Tahoma" w:cs="Tahoma"/>
+                <w:sz w:val="18"/>
+                <w:szCs w:val="20"/>
+              </w:rPr>
+              <w:t>text</w:t>
+            </w:r>
+          </w:p>
+        </w:tc>
+        <w:tc>
+          <w:tcPr>
+            <w:tcW w:w="1807" w:type="dxa"/>
+            <w:tcMar>
+              <w:top w:w="29" w:type="dxa"/>
+              <w:left w:w="29" w:type="dxa"/>
+              <w:right w:w="29" w:type="dxa"/>
+            </w:tcMar>
+          </w:tcPr>
+          <w:p>
+            <w:pPr>
+              <w:rPr>
+                <w:rFonts w:ascii="Tahoma" w:hAnsi="Tahoma" w:cs="Tahoma"/>
+                <w:sz w:val="18"/>
+                <w:szCs w:val="20"/>
+              </w:rPr>
+            </w:pPr>
+          </w:p>
+        </w:tc>
+        <w:tc>
+          <w:tcPr>
+            <w:tcW w:w="928" w:type="dxa"/>
+            <w:tcMar>
+              <w:top w:w="29" w:type="dxa"/>
+              <w:left w:w="29" w:type="dxa"/>
+              <w:right w:w="29" w:type="dxa"/>
+            </w:tcMar>
+          </w:tcPr>
+          <w:p>
+            <w:pPr>
+              <w:rPr>
+                <w:rFonts w:ascii="Tahoma" w:hAnsi="Tahoma" w:cs="Tahoma"/>
+                <w:sz w:val="18"/>
+                <w:szCs w:val="20"/>
+              </w:rPr>
+            </w:pPr>
+          </w:p>
+        </w:tc>
+        <w:tc>
+          <w:tcPr>
+            <w:tcW w:w="2484" w:type="dxa"/>
+          </w:tcPr>
+          <w:p>
+            <w:pPr>
+              <w:rPr>
+                <w:rFonts w:ascii="Tahoma" w:hAnsi="Tahoma" w:cs="Tahoma"/>
+                <w:sz w:val="18"/>
+                <w:szCs w:val="20"/>
+              </w:rPr>
+            </w:pPr>
+          </w:p>
+        </w:tc>
+        <w:tc>
+          <w:tcPr>
+            <w:tcW w:w="4009" w:type="dxa"/>
+            <w:tcMar>
+              <w:top w:w="29" w:type="dxa"/>
+              <w:left w:w="29" w:type="dxa"/>
+              <w:right w:w="29" w:type="dxa"/>
+            </w:tcMar>
+          </w:tcPr>
+          <w:p>
+            <w:pPr>
+              <w:rPr>
+                <w:rFonts w:ascii="Tahoma" w:hAnsi="Tahoma" w:cs="Tahoma"/>
+                <w:sz w:val="18"/>
+                <w:szCs w:val="20"/>
+              </w:rPr>
+            </w:pPr>
+          </w:p>
+        </w:tc>
+      </w:tr>
+      <w:tr>
+        <w:trPr>
+          <w:trHeight w:val="432"/>
+          <w:jc w:val="center"/>
+        </w:trPr>
+        <w:tc>
+          <w:tcPr>
+            <w:tcW w:w="1021" w:type="dxa"/>
+            <w:tcBorders>
+              <w:top w:val="nil"/>
+              <w:left w:val="nil"/>
+              <w:bottom w:val="nil"/>
+            </w:tcBorders>
+            <w:tcMar>
+              <w:top w:w="29" w:type="dxa"/>
+              <w:left w:w="29" w:type="dxa"/>
+              <w:right w:w="29" w:type="dxa"/>
+            </w:tcMar>
+          </w:tcPr>
+          <w:p>
+            <w:pPr>
+              <w:pStyle w:val="ListParagraph"/>
+              <w:numPr>
+                <w:ilvl w:val="0"/>
+                <w:numId w:val="32"/>
+              </w:numPr>
+              <w:rPr>
+                <w:rFonts w:ascii="Tahoma" w:hAnsi="Tahoma" w:cs="Tahoma"/>
+                <w:sz w:val="18"/>
+                <w:szCs w:val="20"/>
+              </w:rPr>
+            </w:pPr>
+          </w:p>
+        </w:tc>
+        <w:tc>
+          <w:tcPr>
+            <w:tcW w:w="1539" w:type="dxa"/>
+            <w:tcMar>
+              <w:top w:w="29" w:type="dxa"/>
+              <w:left w:w="29" w:type="dxa"/>
+              <w:right w:w="29" w:type="dxa"/>
+            </w:tcMar>
+          </w:tcPr>
+          <w:p>
+            <w:pPr>
+              <w:rPr>
+                <w:rFonts w:ascii="Tahoma" w:hAnsi="Tahoma" w:cs="Tahoma"/>
+                <w:sz w:val="18"/>
+                <w:szCs w:val="20"/>
+              </w:rPr>
+            </w:pPr>
+            <w:r>
+              <w:rPr>
+                <w:rFonts w:ascii="Tahoma" w:hAnsi="Tahoma" w:cs="Tahoma"/>
+                <w:sz w:val="18"/>
+                <w:szCs w:val="20"/>
+              </w:rPr>
+              <w:t>url</w:t>
+            </w:r>
+          </w:p>
+        </w:tc>
+        <w:tc>
+          <w:tcPr>
+            <w:tcW w:w="706" w:type="dxa"/>
+            <w:tcMar>
+              <w:top w:w="29" w:type="dxa"/>
+              <w:left w:w="29" w:type="dxa"/>
+              <w:right w:w="29" w:type="dxa"/>
+            </w:tcMar>
+          </w:tcPr>
+          <w:p>
+            <w:pPr>
+              <w:rPr>
+                <w:rFonts w:ascii="Tahoma" w:hAnsi="Tahoma" w:cs="Tahoma"/>
+                <w:sz w:val="18"/>
+                <w:szCs w:val="20"/>
+              </w:rPr>
+            </w:pPr>
+            <w:r>
+              <w:rPr>
+                <w:rFonts w:ascii="Tahoma" w:hAnsi="Tahoma" w:cs="Tahoma"/>
+                <w:sz w:val="18"/>
+                <w:szCs w:val="20"/>
+              </w:rPr>
+              <w:t>text</w:t>
+            </w:r>
+          </w:p>
+        </w:tc>
+        <w:tc>
+          <w:tcPr>
+            <w:tcW w:w="1807" w:type="dxa"/>
+            <w:tcMar>
+              <w:top w:w="29" w:type="dxa"/>
+              <w:left w:w="29" w:type="dxa"/>
+              <w:right w:w="29" w:type="dxa"/>
+            </w:tcMar>
+          </w:tcPr>
+          <w:p>
+            <w:pPr>
+              <w:rPr>
+                <w:rFonts w:ascii="Tahoma" w:hAnsi="Tahoma" w:cs="Tahoma"/>
+                <w:sz w:val="18"/>
+                <w:szCs w:val="20"/>
+              </w:rPr>
+            </w:pPr>
+          </w:p>
+        </w:tc>
+        <w:tc>
+          <w:tcPr>
+            <w:tcW w:w="928" w:type="dxa"/>
+            <w:tcMar>
+              <w:top w:w="29" w:type="dxa"/>
+              <w:left w:w="29" w:type="dxa"/>
+              <w:right w:w="29" w:type="dxa"/>
+            </w:tcMar>
+          </w:tcPr>
+          <w:p>
+            <w:pPr>
+              <w:rPr>
+                <w:rFonts w:ascii="Tahoma" w:hAnsi="Tahoma" w:cs="Tahoma"/>
+                <w:sz w:val="18"/>
+                <w:szCs w:val="20"/>
+              </w:rPr>
+            </w:pPr>
+          </w:p>
+        </w:tc>
+        <w:tc>
+          <w:tcPr>
+            <w:tcW w:w="2484" w:type="dxa"/>
+          </w:tcPr>
+          <w:p>
+            <w:pPr>
+              <w:rPr>
+                <w:rFonts w:ascii="Tahoma" w:hAnsi="Tahoma" w:cs="Tahoma"/>
+                <w:sz w:val="18"/>
+                <w:szCs w:val="20"/>
+              </w:rPr>
+            </w:pPr>
+          </w:p>
+        </w:tc>
+        <w:tc>
+          <w:tcPr>
+            <w:tcW w:w="4009" w:type="dxa"/>
+            <w:tcMar>
+              <w:top w:w="29" w:type="dxa"/>
+              <w:left w:w="29" w:type="dxa"/>
+              <w:right w:w="29" w:type="dxa"/>
+            </w:tcMar>
+          </w:tcPr>
+          <w:p>
+            <w:pPr>
+              <w:rPr>
+                <w:rFonts w:ascii="Tahoma" w:hAnsi="Tahoma" w:cs="Tahoma"/>
+                <w:sz w:val="18"/>
+                <w:szCs w:val="20"/>
+              </w:rPr>
+            </w:pPr>
+          </w:p>
+        </w:tc>
+      </w:tr>
+      <w:tr>
+        <w:trPr>
+          <w:trHeight w:val="432"/>
+          <w:jc w:val="center"/>
+        </w:trPr>
+        <w:tc>
+          <w:tcPr>
+            <w:tcW w:w="1021" w:type="dxa"/>
+            <w:tcBorders>
+              <w:top w:val="nil"/>
+              <w:left w:val="nil"/>
+              <w:bottom w:val="nil"/>
+            </w:tcBorders>
+            <w:tcMar>
+              <w:top w:w="29" w:type="dxa"/>
+              <w:left w:w="29" w:type="dxa"/>
+              <w:right w:w="29" w:type="dxa"/>
+            </w:tcMar>
+          </w:tcPr>
+          <w:p>
+            <w:pPr>
+              <w:pStyle w:val="ListParagraph"/>
+              <w:numPr>
+                <w:ilvl w:val="0"/>
+                <w:numId w:val="32"/>
+              </w:numPr>
+              <w:rPr>
+                <w:rFonts w:ascii="Tahoma" w:hAnsi="Tahoma" w:cs="Tahoma"/>
+                <w:sz w:val="18"/>
+                <w:szCs w:val="20"/>
+              </w:rPr>
+            </w:pPr>
+          </w:p>
+        </w:tc>
+        <w:tc>
+          <w:tcPr>
+            <w:tcW w:w="1539" w:type="dxa"/>
+            <w:tcMar>
+              <w:top w:w="29" w:type="dxa"/>
+              <w:left w:w="29" w:type="dxa"/>
+              <w:right w:w="29" w:type="dxa"/>
+            </w:tcMar>
+          </w:tcPr>
+          <w:p>
+            <w:pPr>
+              <w:rPr>
+                <w:rFonts w:ascii="Tahoma" w:hAnsi="Tahoma" w:cs="Tahoma"/>
+                <w:sz w:val="18"/>
+                <w:szCs w:val="20"/>
+              </w:rPr>
+            </w:pPr>
+            <w:r>
+              <w:rPr>
+                <w:rFonts w:ascii="Tahoma" w:hAnsi="Tahoma" w:cs="Tahoma"/>
+                <w:sz w:val="18"/>
+                <w:szCs w:val="20"/>
+              </w:rPr>
+              <w:t>u</w:t>
+            </w:r>
+            <w:r>
+              <w:rPr>
+                <w:rFonts w:ascii="Tahoma" w:hAnsi="Tahoma" w:cs="Tahoma"/>
+                <w:sz w:val="18"/>
+                <w:szCs w:val="20"/>
+              </w:rPr>
+              <w:t>ser_name</w:t>
+            </w:r>
+          </w:p>
+        </w:tc>
+        <w:tc>
+          <w:tcPr>
+            <w:tcW w:w="706" w:type="dxa"/>
+            <w:tcMar>
+              <w:top w:w="29" w:type="dxa"/>
+              <w:left w:w="29" w:type="dxa"/>
+              <w:right w:w="29" w:type="dxa"/>
+            </w:tcMar>
+          </w:tcPr>
+          <w:p>
+            <w:pPr>
+              <w:rPr>
+                <w:rFonts w:ascii="Tahoma" w:hAnsi="Tahoma" w:cs="Tahoma"/>
+                <w:sz w:val="18"/>
+                <w:szCs w:val="20"/>
+              </w:rPr>
+            </w:pPr>
+            <w:r>
+              <w:rPr>
+                <w:rFonts w:ascii="Tahoma" w:hAnsi="Tahoma" w:cs="Tahoma"/>
+                <w:sz w:val="18"/>
+                <w:szCs w:val="20"/>
+              </w:rPr>
+              <w:t>text</w:t>
+            </w:r>
+          </w:p>
+        </w:tc>
+        <w:tc>
+          <w:tcPr>
+            <w:tcW w:w="1807" w:type="dxa"/>
+            <w:tcMar>
+              <w:top w:w="29" w:type="dxa"/>
+              <w:left w:w="29" w:type="dxa"/>
+              <w:right w:w="29" w:type="dxa"/>
+            </w:tcMar>
+          </w:tcPr>
+          <w:p>
+            <w:pPr>
+              <w:rPr>
+                <w:rFonts w:ascii="Tahoma" w:hAnsi="Tahoma" w:cs="Tahoma"/>
+                <w:sz w:val="18"/>
+                <w:szCs w:val="20"/>
+              </w:rPr>
+            </w:pPr>
+          </w:p>
+        </w:tc>
+        <w:tc>
+          <w:tcPr>
+            <w:tcW w:w="928" w:type="dxa"/>
+            <w:tcMar>
+              <w:top w:w="29" w:type="dxa"/>
+              <w:left w:w="29" w:type="dxa"/>
+              <w:right w:w="29" w:type="dxa"/>
+            </w:tcMar>
+          </w:tcPr>
+          <w:p>
+            <w:pPr>
+              <w:rPr>
+                <w:rFonts w:ascii="Tahoma" w:hAnsi="Tahoma" w:cs="Tahoma"/>
+                <w:sz w:val="18"/>
+                <w:szCs w:val="20"/>
+              </w:rPr>
+            </w:pPr>
+          </w:p>
+        </w:tc>
+        <w:tc>
+          <w:tcPr>
+            <w:tcW w:w="2484" w:type="dxa"/>
+          </w:tcPr>
+          <w:p>
+            <w:pPr>
+              <w:rPr>
+                <w:rFonts w:ascii="Tahoma" w:hAnsi="Tahoma" w:cs="Tahoma"/>
+                <w:sz w:val="18"/>
+                <w:szCs w:val="20"/>
+              </w:rPr>
+            </w:pPr>
+          </w:p>
+        </w:tc>
+        <w:tc>
+          <w:tcPr>
+            <w:tcW w:w="4009" w:type="dxa"/>
+            <w:tcMar>
+              <w:top w:w="29" w:type="dxa"/>
+              <w:left w:w="29" w:type="dxa"/>
+              <w:right w:w="29" w:type="dxa"/>
+            </w:tcMar>
+          </w:tcPr>
+          <w:p>
+            <w:pPr>
+              <w:rPr>
+                <w:rFonts w:ascii="Tahoma" w:hAnsi="Tahoma" w:cs="Tahoma"/>
+                <w:sz w:val="18"/>
+                <w:szCs w:val="20"/>
+              </w:rPr>
+            </w:pPr>
+          </w:p>
+        </w:tc>
+      </w:tr>
+      <w:tr>
+        <w:trPr>
+          <w:trHeight w:val="432"/>
+          <w:jc w:val="center"/>
+        </w:trPr>
+        <w:tc>
+          <w:tcPr>
+            <w:tcW w:w="1021" w:type="dxa"/>
+            <w:tcBorders>
+              <w:top w:val="nil"/>
+              <w:left w:val="nil"/>
+              <w:bottom w:val="nil"/>
+            </w:tcBorders>
+            <w:tcMar>
+              <w:top w:w="29" w:type="dxa"/>
+              <w:left w:w="29" w:type="dxa"/>
+              <w:right w:w="29" w:type="dxa"/>
+            </w:tcMar>
+          </w:tcPr>
+          <w:p>
+            <w:pPr>
+              <w:pStyle w:val="ListParagraph"/>
+              <w:numPr>
+                <w:ilvl w:val="0"/>
+                <w:numId w:val="32"/>
+              </w:numPr>
+              <w:rPr>
+                <w:rFonts w:ascii="Tahoma" w:hAnsi="Tahoma" w:cs="Tahoma"/>
+                <w:sz w:val="18"/>
+                <w:szCs w:val="20"/>
+              </w:rPr>
+            </w:pPr>
+          </w:p>
+        </w:tc>
+        <w:tc>
+          <w:tcPr>
+            <w:tcW w:w="1539" w:type="dxa"/>
+            <w:tcMar>
+              <w:top w:w="29" w:type="dxa"/>
+              <w:left w:w="29" w:type="dxa"/>
+              <w:right w:w="29" w:type="dxa"/>
+            </w:tcMar>
+          </w:tcPr>
+          <w:p>
+            <w:pPr>
+              <w:rPr>
+                <w:rFonts w:ascii="Tahoma" w:hAnsi="Tahoma" w:cs="Tahoma"/>
+                <w:sz w:val="18"/>
+                <w:szCs w:val="20"/>
+              </w:rPr>
+            </w:pPr>
+            <w:r>
+              <w:rPr>
+                <w:rFonts w:ascii="Tahoma" w:hAnsi="Tahoma" w:cs="Tahoma"/>
+                <w:sz w:val="18"/>
+                <w:szCs w:val="20"/>
+              </w:rPr>
+              <w:t>p</w:t>
+            </w:r>
+            <w:r>
+              <w:rPr>
+                <w:rFonts w:ascii="Tahoma" w:hAnsi="Tahoma" w:cs="Tahoma"/>
+                <w:sz w:val="18"/>
+                <w:szCs w:val="20"/>
+              </w:rPr>
+              <w:t>assword</w:t>
+            </w:r>
+          </w:p>
+        </w:tc>
+        <w:tc>
+          <w:tcPr>
+            <w:tcW w:w="706" w:type="dxa"/>
+            <w:tcMar>
+              <w:top w:w="29" w:type="dxa"/>
+              <w:left w:w="29" w:type="dxa"/>
+              <w:right w:w="29" w:type="dxa"/>
+            </w:tcMar>
+          </w:tcPr>
+          <w:p>
+            <w:pPr>
+              <w:rPr>
+                <w:rFonts w:ascii="Tahoma" w:hAnsi="Tahoma" w:cs="Tahoma"/>
+                <w:sz w:val="18"/>
+                <w:szCs w:val="20"/>
+              </w:rPr>
+            </w:pPr>
+            <w:r>
+              <w:rPr>
+                <w:rFonts w:ascii="Tahoma" w:hAnsi="Tahoma" w:cs="Tahoma"/>
+                <w:sz w:val="18"/>
+                <w:szCs w:val="20"/>
+              </w:rPr>
+              <w:t>text</w:t>
+            </w:r>
+          </w:p>
+        </w:tc>
+        <w:tc>
+          <w:tcPr>
+            <w:tcW w:w="1807" w:type="dxa"/>
+            <w:tcMar>
+              <w:top w:w="29" w:type="dxa"/>
+              <w:left w:w="29" w:type="dxa"/>
+              <w:right w:w="29" w:type="dxa"/>
+            </w:tcMar>
+          </w:tcPr>
+          <w:p>
+            <w:pPr>
+              <w:rPr>
+                <w:rFonts w:ascii="Tahoma" w:hAnsi="Tahoma" w:cs="Tahoma"/>
+                <w:sz w:val="18"/>
+                <w:szCs w:val="20"/>
+              </w:rPr>
+            </w:pPr>
+          </w:p>
+        </w:tc>
+        <w:tc>
+          <w:tcPr>
+            <w:tcW w:w="928" w:type="dxa"/>
+            <w:tcMar>
+              <w:top w:w="29" w:type="dxa"/>
+              <w:left w:w="29" w:type="dxa"/>
+              <w:right w:w="29" w:type="dxa"/>
+            </w:tcMar>
+          </w:tcPr>
+          <w:p>
+            <w:pPr>
+              <w:rPr>
+                <w:rFonts w:ascii="Tahoma" w:hAnsi="Tahoma" w:cs="Tahoma"/>
+                <w:sz w:val="18"/>
+                <w:szCs w:val="20"/>
+              </w:rPr>
+            </w:pPr>
+          </w:p>
+        </w:tc>
+        <w:tc>
+          <w:tcPr>
+            <w:tcW w:w="2484" w:type="dxa"/>
+          </w:tcPr>
+          <w:p>
+            <w:pPr>
+              <w:rPr>
+                <w:rFonts w:ascii="Tahoma" w:hAnsi="Tahoma" w:cs="Tahoma"/>
+                <w:sz w:val="18"/>
+                <w:szCs w:val="20"/>
+              </w:rPr>
+            </w:pPr>
+          </w:p>
+        </w:tc>
+        <w:tc>
+          <w:tcPr>
+            <w:tcW w:w="4009" w:type="dxa"/>
+            <w:tcMar>
+              <w:top w:w="29" w:type="dxa"/>
+              <w:left w:w="29" w:type="dxa"/>
+              <w:right w:w="29" w:type="dxa"/>
+            </w:tcMar>
+          </w:tcPr>
+          <w:p>
+            <w:pPr>
+              <w:rPr>
+                <w:rFonts w:ascii="Tahoma" w:hAnsi="Tahoma" w:cs="Tahoma"/>
+                <w:sz w:val="18"/>
+                <w:szCs w:val="20"/>
+              </w:rPr>
+            </w:pPr>
+          </w:p>
+        </w:tc>
+      </w:tr>
+      <w:tr>
+        <w:trPr>
+          <w:trHeight w:val="432"/>
+          <w:jc w:val="center"/>
+        </w:trPr>
+        <w:tc>
+          <w:tcPr>
+            <w:tcW w:w="1021" w:type="dxa"/>
+            <w:tcBorders>
+              <w:top w:val="nil"/>
+              <w:left w:val="nil"/>
+              <w:bottom w:val="nil"/>
+            </w:tcBorders>
+            <w:tcMar>
+              <w:top w:w="29" w:type="dxa"/>
+              <w:left w:w="29" w:type="dxa"/>
+              <w:right w:w="29" w:type="dxa"/>
+            </w:tcMar>
+          </w:tcPr>
+          <w:p>
+            <w:pPr>
+              <w:pStyle w:val="ListParagraph"/>
+              <w:numPr>
+                <w:ilvl w:val="0"/>
+                <w:numId w:val="32"/>
+              </w:numPr>
+              <w:rPr>
+                <w:rFonts w:ascii="Tahoma" w:hAnsi="Tahoma" w:cs="Tahoma"/>
+                <w:sz w:val="18"/>
+                <w:szCs w:val="20"/>
+              </w:rPr>
+            </w:pPr>
+          </w:p>
+        </w:tc>
+        <w:tc>
+          <w:tcPr>
+            <w:tcW w:w="1539" w:type="dxa"/>
+            <w:tcMar>
+              <w:top w:w="29" w:type="dxa"/>
+              <w:left w:w="29" w:type="dxa"/>
+              <w:right w:w="29" w:type="dxa"/>
+            </w:tcMar>
+          </w:tcPr>
+          <w:p>
+            <w:pPr>
+              <w:rPr>
+                <w:rFonts w:ascii="Tahoma" w:hAnsi="Tahoma" w:cs="Tahoma"/>
+                <w:sz w:val="18"/>
+                <w:szCs w:val="20"/>
+              </w:rPr>
+            </w:pPr>
+            <w:r>
+              <w:rPr>
+                <w:rFonts w:ascii="Tahoma" w:hAnsi="Tahoma" w:cs="Tahoma"/>
+                <w:sz w:val="18"/>
+                <w:szCs w:val="20"/>
+              </w:rPr>
+              <w:t>p</w:t>
+            </w:r>
+            <w:r>
+              <w:rPr>
+                <w:rFonts w:ascii="Tahoma" w:hAnsi="Tahoma" w:cs="Tahoma"/>
+                <w:sz w:val="18"/>
+                <w:szCs w:val="20"/>
+              </w:rPr>
+              <w:t>ath_upload</w:t>
+            </w:r>
+          </w:p>
+        </w:tc>
+        <w:tc>
+          <w:tcPr>
+            <w:tcW w:w="706" w:type="dxa"/>
+            <w:tcMar>
+              <w:top w:w="29" w:type="dxa"/>
+              <w:left w:w="29" w:type="dxa"/>
+              <w:right w:w="29" w:type="dxa"/>
+            </w:tcMar>
+          </w:tcPr>
+          <w:p>
+            <w:pPr>
+              <w:rPr>
+                <w:rFonts w:ascii="Tahoma" w:hAnsi="Tahoma" w:cs="Tahoma"/>
+                <w:sz w:val="18"/>
+                <w:szCs w:val="20"/>
+              </w:rPr>
+            </w:pPr>
+            <w:r>
+              <w:rPr>
+                <w:rFonts w:ascii="Tahoma" w:hAnsi="Tahoma" w:cs="Tahoma"/>
+                <w:sz w:val="18"/>
+                <w:szCs w:val="20"/>
+              </w:rPr>
+              <w:t>text</w:t>
+            </w:r>
+          </w:p>
+        </w:tc>
+        <w:tc>
+          <w:tcPr>
+            <w:tcW w:w="1807" w:type="dxa"/>
+            <w:tcMar>
+              <w:top w:w="29" w:type="dxa"/>
+              <w:left w:w="29" w:type="dxa"/>
+              <w:right w:w="29" w:type="dxa"/>
+            </w:tcMar>
+          </w:tcPr>
+          <w:p>
+            <w:pPr>
+              <w:rPr>
+                <w:rFonts w:ascii="Tahoma" w:hAnsi="Tahoma" w:cs="Tahoma"/>
+                <w:sz w:val="18"/>
+                <w:szCs w:val="20"/>
+              </w:rPr>
+            </w:pPr>
+          </w:p>
+        </w:tc>
+        <w:tc>
+          <w:tcPr>
+            <w:tcW w:w="928" w:type="dxa"/>
+            <w:tcMar>
+              <w:top w:w="29" w:type="dxa"/>
+              <w:left w:w="29" w:type="dxa"/>
+              <w:right w:w="29" w:type="dxa"/>
+            </w:tcMar>
+          </w:tcPr>
+          <w:p>
+            <w:pPr>
+              <w:rPr>
+                <w:rFonts w:ascii="Tahoma" w:hAnsi="Tahoma" w:cs="Tahoma"/>
+                <w:sz w:val="18"/>
+                <w:szCs w:val="20"/>
+              </w:rPr>
+            </w:pPr>
+          </w:p>
+        </w:tc>
+        <w:tc>
+          <w:tcPr>
+            <w:tcW w:w="2484" w:type="dxa"/>
+          </w:tcPr>
+          <w:p>
+            <w:pPr>
+              <w:rPr>
+                <w:rFonts w:ascii="Tahoma" w:hAnsi="Tahoma" w:cs="Tahoma"/>
+                <w:sz w:val="18"/>
+                <w:szCs w:val="20"/>
+              </w:rPr>
+            </w:pPr>
+          </w:p>
+        </w:tc>
+        <w:tc>
+          <w:tcPr>
+            <w:tcW w:w="4009" w:type="dxa"/>
+            <w:tcMar>
+              <w:top w:w="29" w:type="dxa"/>
+              <w:left w:w="29" w:type="dxa"/>
+              <w:right w:w="29" w:type="dxa"/>
+            </w:tcMar>
+          </w:tcPr>
+          <w:p>
+            <w:pPr>
+              <w:rPr>
+                <w:rFonts w:ascii="Tahoma" w:hAnsi="Tahoma" w:cs="Tahoma"/>
+                <w:sz w:val="18"/>
+                <w:szCs w:val="20"/>
+              </w:rPr>
+            </w:pPr>
+          </w:p>
+        </w:tc>
+      </w:tr>
+      <w:tr>
+        <w:trPr>
+          <w:trHeight w:val="432"/>
+          <w:jc w:val="center"/>
+        </w:trPr>
+        <w:tc>
+          <w:tcPr>
+            <w:tcW w:w="1021" w:type="dxa"/>
+            <w:tcBorders>
+              <w:top w:val="nil"/>
+              <w:left w:val="nil"/>
+              <w:bottom w:val="nil"/>
+            </w:tcBorders>
+            <w:tcMar>
+              <w:top w:w="29" w:type="dxa"/>
+              <w:left w:w="29" w:type="dxa"/>
+              <w:right w:w="29" w:type="dxa"/>
+            </w:tcMar>
+          </w:tcPr>
+          <w:p>
+            <w:pPr>
+              <w:pStyle w:val="ListParagraph"/>
+              <w:numPr>
+                <w:ilvl w:val="0"/>
+                <w:numId w:val="32"/>
+              </w:numPr>
+              <w:rPr>
+                <w:rFonts w:ascii="Tahoma" w:hAnsi="Tahoma" w:cs="Tahoma"/>
+                <w:sz w:val="18"/>
+                <w:szCs w:val="20"/>
+              </w:rPr>
+            </w:pPr>
+          </w:p>
+        </w:tc>
+        <w:tc>
+          <w:tcPr>
+            <w:tcW w:w="1539" w:type="dxa"/>
+            <w:tcMar>
+              <w:top w:w="29" w:type="dxa"/>
+              <w:left w:w="29" w:type="dxa"/>
+              <w:right w:w="29" w:type="dxa"/>
+            </w:tcMar>
+          </w:tcPr>
+          <w:p>
+            <w:pPr>
+              <w:rPr>
+                <w:rFonts w:ascii="Tahoma" w:hAnsi="Tahoma" w:cs="Tahoma"/>
+                <w:sz w:val="18"/>
+                <w:szCs w:val="20"/>
+              </w:rPr>
+            </w:pPr>
+            <w:r>
+              <w:rPr>
+                <w:rFonts w:ascii="Tahoma" w:hAnsi="Tahoma" w:cs="Tahoma"/>
+                <w:sz w:val="18"/>
+                <w:szCs w:val="20"/>
+              </w:rPr>
+              <w:t>p</w:t>
+            </w:r>
+            <w:r>
+              <w:rPr>
+                <w:rFonts w:ascii="Tahoma" w:hAnsi="Tahoma" w:cs="Tahoma"/>
+                <w:sz w:val="18"/>
+                <w:szCs w:val="20"/>
+              </w:rPr>
+              <w:t>ath_download</w:t>
+            </w:r>
+          </w:p>
+        </w:tc>
+        <w:tc>
+          <w:tcPr>
+            <w:tcW w:w="706" w:type="dxa"/>
+            <w:tcMar>
+              <w:top w:w="29" w:type="dxa"/>
+              <w:left w:w="29" w:type="dxa"/>
+              <w:right w:w="29" w:type="dxa"/>
+            </w:tcMar>
+          </w:tcPr>
+          <w:p>
+            <w:pPr>
+              <w:rPr>
+                <w:rFonts w:ascii="Tahoma" w:hAnsi="Tahoma" w:cs="Tahoma"/>
+                <w:sz w:val="18"/>
+                <w:szCs w:val="20"/>
+              </w:rPr>
+            </w:pPr>
+            <w:r>
+              <w:rPr>
+                <w:rFonts w:ascii="Tahoma" w:hAnsi="Tahoma" w:cs="Tahoma"/>
+                <w:sz w:val="18"/>
+                <w:szCs w:val="20"/>
+              </w:rPr>
+              <w:t>text</w:t>
+            </w:r>
+          </w:p>
+        </w:tc>
+        <w:tc>
+          <w:tcPr>
+            <w:tcW w:w="1807" w:type="dxa"/>
+            <w:tcMar>
+              <w:top w:w="29" w:type="dxa"/>
+              <w:left w:w="29" w:type="dxa"/>
+              <w:right w:w="29" w:type="dxa"/>
+            </w:tcMar>
+          </w:tcPr>
+          <w:p>
+            <w:pPr>
+              <w:rPr>
+                <w:rFonts w:ascii="Tahoma" w:hAnsi="Tahoma" w:cs="Tahoma"/>
+                <w:sz w:val="18"/>
+                <w:szCs w:val="20"/>
+              </w:rPr>
+            </w:pPr>
+          </w:p>
+        </w:tc>
+        <w:tc>
+          <w:tcPr>
+            <w:tcW w:w="928" w:type="dxa"/>
+            <w:tcMar>
+              <w:top w:w="29" w:type="dxa"/>
+              <w:left w:w="29" w:type="dxa"/>
+              <w:right w:w="29" w:type="dxa"/>
+            </w:tcMar>
+          </w:tcPr>
+          <w:p>
+            <w:pPr>
+              <w:rPr>
+                <w:rFonts w:ascii="Tahoma" w:hAnsi="Tahoma" w:cs="Tahoma"/>
+                <w:sz w:val="18"/>
+                <w:szCs w:val="20"/>
+              </w:rPr>
+            </w:pPr>
+          </w:p>
+        </w:tc>
+        <w:tc>
+          <w:tcPr>
+            <w:tcW w:w="2484" w:type="dxa"/>
+          </w:tcPr>
+          <w:p>
+            <w:pPr>
+              <w:rPr>
+                <w:rFonts w:ascii="Tahoma" w:hAnsi="Tahoma" w:cs="Tahoma"/>
+                <w:sz w:val="18"/>
+                <w:szCs w:val="20"/>
+              </w:rPr>
+            </w:pPr>
+          </w:p>
+        </w:tc>
+        <w:tc>
+          <w:tcPr>
+            <w:tcW w:w="4009" w:type="dxa"/>
+            <w:tcMar>
+              <w:top w:w="29" w:type="dxa"/>
+              <w:left w:w="29" w:type="dxa"/>
+              <w:right w:w="29" w:type="dxa"/>
+            </w:tcMar>
+          </w:tcPr>
+          <w:p>
+            <w:pPr>
+              <w:rPr>
+                <w:rFonts w:ascii="Tahoma" w:hAnsi="Tahoma" w:cs="Tahoma"/>
+                <w:sz w:val="18"/>
+                <w:szCs w:val="20"/>
+              </w:rPr>
+            </w:pPr>
+          </w:p>
+        </w:tc>
+      </w:tr>
+      <w:tr>
+        <w:trPr>
+          <w:trHeight w:val="432"/>
+          <w:jc w:val="center"/>
+        </w:trPr>
+        <w:tc>
+          <w:tcPr>
+            <w:tcW w:w="1021" w:type="dxa"/>
+            <w:tcBorders>
+              <w:top w:val="nil"/>
+              <w:left w:val="nil"/>
+              <w:bottom w:val="nil"/>
+            </w:tcBorders>
+            <w:tcMar>
+              <w:top w:w="29" w:type="dxa"/>
+              <w:left w:w="29" w:type="dxa"/>
+              <w:right w:w="29" w:type="dxa"/>
+            </w:tcMar>
+          </w:tcPr>
+          <w:p>
+            <w:pPr>
+              <w:pStyle w:val="ListParagraph"/>
+              <w:numPr>
+                <w:ilvl w:val="0"/>
+                <w:numId w:val="32"/>
+              </w:numPr>
+              <w:rPr>
+                <w:rFonts w:ascii="Tahoma" w:hAnsi="Tahoma" w:cs="Tahoma"/>
+                <w:sz w:val="18"/>
+                <w:szCs w:val="20"/>
+              </w:rPr>
+            </w:pPr>
+          </w:p>
+        </w:tc>
+        <w:tc>
+          <w:tcPr>
+            <w:tcW w:w="1539" w:type="dxa"/>
+            <w:tcMar>
+              <w:top w:w="29" w:type="dxa"/>
+              <w:left w:w="29" w:type="dxa"/>
+              <w:right w:w="29" w:type="dxa"/>
+            </w:tcMar>
+          </w:tcPr>
+          <w:p>
+            <w:pPr>
+              <w:rPr>
+                <w:rFonts w:ascii="Tahoma" w:hAnsi="Tahoma" w:cs="Tahoma"/>
+                <w:sz w:val="18"/>
+                <w:szCs w:val="20"/>
+              </w:rPr>
+            </w:pPr>
+            <w:r>
+              <w:rPr>
+                <w:rFonts w:ascii="Tahoma" w:hAnsi="Tahoma" w:cs="Tahoma"/>
+                <w:sz w:val="18"/>
+                <w:szCs w:val="20"/>
+              </w:rPr>
+              <w:t>i</w:t>
+            </w:r>
+            <w:r>
+              <w:rPr>
+                <w:rFonts w:ascii="Tahoma" w:hAnsi="Tahoma" w:cs="Tahoma"/>
+                <w:sz w:val="18"/>
+                <w:szCs w:val="20"/>
+              </w:rPr>
+              <w:t>d_contactor</w:t>
+            </w:r>
+          </w:p>
+        </w:tc>
+        <w:tc>
+          <w:tcPr>
+            <w:tcW w:w="706" w:type="dxa"/>
+            <w:tcMar>
+              <w:top w:w="29" w:type="dxa"/>
+              <w:left w:w="29" w:type="dxa"/>
+              <w:right w:w="29" w:type="dxa"/>
+            </w:tcMar>
+          </w:tcPr>
+          <w:p>
+            <w:pPr>
+              <w:rPr>
+                <w:rFonts w:ascii="Tahoma" w:hAnsi="Tahoma" w:cs="Tahoma"/>
+                <w:sz w:val="18"/>
+                <w:szCs w:val="20"/>
+              </w:rPr>
+            </w:pPr>
+            <w:r>
+              <w:rPr>
+                <w:rFonts w:ascii="Tahoma" w:hAnsi="Tahoma" w:cs="Tahoma"/>
+                <w:sz w:val="18"/>
+                <w:szCs w:val="20"/>
+              </w:rPr>
+              <w:t>integer</w:t>
+            </w:r>
+          </w:p>
+        </w:tc>
+        <w:tc>
+          <w:tcPr>
+            <w:tcW w:w="1807" w:type="dxa"/>
+            <w:tcMar>
+              <w:top w:w="29" w:type="dxa"/>
+              <w:left w:w="29" w:type="dxa"/>
+              <w:right w:w="29" w:type="dxa"/>
+            </w:tcMar>
+          </w:tcPr>
+          <w:p>
+            <w:pPr>
+              <w:rPr>
+                <w:rFonts w:ascii="Tahoma" w:hAnsi="Tahoma" w:cs="Tahoma"/>
+                <w:sz w:val="18"/>
+                <w:szCs w:val="20"/>
+              </w:rPr>
+            </w:pPr>
+          </w:p>
+        </w:tc>
+        <w:tc>
+          <w:tcPr>
+            <w:tcW w:w="928" w:type="dxa"/>
+            <w:tcMar>
+              <w:top w:w="29" w:type="dxa"/>
+              <w:left w:w="29" w:type="dxa"/>
+              <w:right w:w="29" w:type="dxa"/>
+            </w:tcMar>
+          </w:tcPr>
+          <w:p>
+            <w:pPr>
+              <w:rPr>
+                <w:rFonts w:ascii="Tahoma" w:hAnsi="Tahoma" w:cs="Tahoma"/>
+                <w:sz w:val="18"/>
+                <w:szCs w:val="20"/>
+              </w:rPr>
+            </w:pPr>
+            <w:r>
+              <w:rPr>
+                <w:rFonts w:ascii="Tahoma" w:hAnsi="Tahoma" w:cs="Tahoma"/>
+                <w:sz w:val="18"/>
+                <w:szCs w:val="20"/>
+              </w:rPr>
+              <w:t>&gt;0</w:t>
+            </w:r>
+          </w:p>
+        </w:tc>
+        <w:tc>
+          <w:tcPr>
+            <w:tcW w:w="2484" w:type="dxa"/>
+          </w:tcPr>
+          <w:p>
+            <w:pPr>
+              <w:rPr>
+                <w:rFonts w:ascii="Tahoma" w:hAnsi="Tahoma" w:cs="Tahoma"/>
+                <w:sz w:val="18"/>
+                <w:szCs w:val="20"/>
+              </w:rPr>
+            </w:pPr>
+          </w:p>
+        </w:tc>
+        <w:tc>
+          <w:tcPr>
+            <w:tcW w:w="4009" w:type="dxa"/>
+            <w:tcMar>
+              <w:top w:w="29" w:type="dxa"/>
+              <w:left w:w="29" w:type="dxa"/>
+              <w:right w:w="29" w:type="dxa"/>
+            </w:tcMar>
+          </w:tcPr>
+          <w:p>
+            <w:pPr>
+              <w:rPr>
+                <w:rFonts w:ascii="Tahoma" w:hAnsi="Tahoma" w:cs="Tahoma"/>
+                <w:sz w:val="18"/>
+                <w:szCs w:val="20"/>
+              </w:rPr>
+            </w:pPr>
+            <w:r>
+              <w:rPr>
+                <w:rFonts w:ascii="Tahoma" w:hAnsi="Tahoma" w:cs="Tahoma"/>
+                <w:sz w:val="18"/>
+                <w:szCs w:val="20"/>
+              </w:rPr>
+              <w:t>1</w:t>
+            </w:r>
+          </w:p>
+        </w:tc>
+      </w:tr>
+      <w:tr>
+        <w:trPr>
+          <w:trHeight w:val="432"/>
+          <w:jc w:val="center"/>
+        </w:trPr>
+        <w:tc>
+          <w:tcPr>
+            <w:tcW w:w="1021" w:type="dxa"/>
+            <w:tcBorders>
+              <w:top w:val="nil"/>
+              <w:left w:val="nil"/>
+              <w:bottom w:val="nil"/>
+            </w:tcBorders>
+            <w:tcMar>
+              <w:top w:w="29" w:type="dxa"/>
+              <w:left w:w="29" w:type="dxa"/>
+              <w:right w:w="29" w:type="dxa"/>
+            </w:tcMar>
+          </w:tcPr>
+          <w:p>
+            <w:pPr>
+              <w:pStyle w:val="ListParagraph"/>
+              <w:numPr>
+                <w:ilvl w:val="0"/>
+                <w:numId w:val="32"/>
+              </w:numPr>
+              <w:rPr>
+                <w:rFonts w:ascii="Tahoma" w:hAnsi="Tahoma" w:cs="Tahoma"/>
+                <w:sz w:val="18"/>
+                <w:szCs w:val="20"/>
+              </w:rPr>
+            </w:pPr>
+          </w:p>
+        </w:tc>
+        <w:tc>
+          <w:tcPr>
+            <w:tcW w:w="1539" w:type="dxa"/>
+            <w:tcMar>
+              <w:top w:w="29" w:type="dxa"/>
+              <w:left w:w="29" w:type="dxa"/>
+              <w:right w:w="29" w:type="dxa"/>
+            </w:tcMar>
+          </w:tcPr>
+          <w:p>
+            <w:pPr>
+              <w:rPr>
+                <w:rFonts w:ascii="Tahoma" w:hAnsi="Tahoma" w:cs="Tahoma"/>
+                <w:sz w:val="18"/>
+                <w:szCs w:val="20"/>
+              </w:rPr>
+            </w:pPr>
+            <w:r>
+              <w:rPr>
+                <w:rFonts w:ascii="Tahoma" w:hAnsi="Tahoma" w:cs="Tahoma"/>
+                <w:sz w:val="18"/>
+                <w:szCs w:val="20"/>
+              </w:rPr>
+              <w:t>n</w:t>
+            </w:r>
+            <w:r>
+              <w:rPr>
+                <w:rFonts w:ascii="Tahoma" w:hAnsi="Tahoma" w:cs="Tahoma"/>
+                <w:sz w:val="18"/>
+                <w:szCs w:val="20"/>
+              </w:rPr>
+              <w:t>ame</w:t>
+            </w:r>
+          </w:p>
+        </w:tc>
+        <w:tc>
+          <w:tcPr>
+            <w:tcW w:w="706" w:type="dxa"/>
+            <w:tcMar>
+              <w:top w:w="29" w:type="dxa"/>
+              <w:left w:w="29" w:type="dxa"/>
+              <w:right w:w="29" w:type="dxa"/>
+            </w:tcMar>
+          </w:tcPr>
+          <w:p>
+            <w:pPr>
+              <w:rPr>
+                <w:rFonts w:ascii="Tahoma" w:hAnsi="Tahoma" w:cs="Tahoma"/>
+                <w:sz w:val="18"/>
+                <w:szCs w:val="20"/>
+              </w:rPr>
+            </w:pPr>
+            <w:r>
+              <w:rPr>
+                <w:rFonts w:ascii="Tahoma" w:hAnsi="Tahoma" w:cs="Tahoma"/>
+                <w:sz w:val="18"/>
+                <w:szCs w:val="20"/>
+              </w:rPr>
+              <w:t>text</w:t>
+            </w:r>
+          </w:p>
+        </w:tc>
+        <w:tc>
+          <w:tcPr>
+            <w:tcW w:w="1807" w:type="dxa"/>
+            <w:tcMar>
+              <w:top w:w="29" w:type="dxa"/>
+              <w:left w:w="29" w:type="dxa"/>
+              <w:right w:w="29" w:type="dxa"/>
+            </w:tcMar>
+          </w:tcPr>
+          <w:p>
+            <w:pPr>
+              <w:rPr>
+                <w:rFonts w:ascii="Tahoma" w:hAnsi="Tahoma" w:cs="Tahoma"/>
+                <w:sz w:val="18"/>
+                <w:szCs w:val="20"/>
+              </w:rPr>
+            </w:pPr>
+          </w:p>
+        </w:tc>
+        <w:tc>
+          <w:tcPr>
+            <w:tcW w:w="928" w:type="dxa"/>
+            <w:tcMar>
+              <w:top w:w="29" w:type="dxa"/>
+              <w:left w:w="29" w:type="dxa"/>
+              <w:right w:w="29" w:type="dxa"/>
+            </w:tcMar>
+          </w:tcPr>
+          <w:p>
+            <w:pPr>
+              <w:rPr>
+                <w:rFonts w:ascii="Tahoma" w:hAnsi="Tahoma" w:cs="Tahoma"/>
+                <w:sz w:val="18"/>
+                <w:szCs w:val="20"/>
+              </w:rPr>
+            </w:pPr>
+            <w:r>
+              <w:rPr>
+                <w:rFonts w:ascii="Tahoma" w:hAnsi="Tahoma" w:cs="Tahoma"/>
+                <w:sz w:val="18"/>
+                <w:szCs w:val="20"/>
+              </w:rPr>
+              <w:t>!= null</w:t>
+            </w:r>
+          </w:p>
+        </w:tc>
+        <w:tc>
+          <w:tcPr>
+            <w:tcW w:w="2484" w:type="dxa"/>
+          </w:tcPr>
+          <w:p>
+            <w:pPr>
+              <w:rPr>
+                <w:rFonts w:ascii="Tahoma" w:hAnsi="Tahoma" w:cs="Tahoma"/>
+                <w:sz w:val="18"/>
+                <w:szCs w:val="20"/>
+              </w:rPr>
+            </w:pPr>
+          </w:p>
+        </w:tc>
+        <w:tc>
+          <w:tcPr>
+            <w:tcW w:w="4009" w:type="dxa"/>
+            <w:tcMar>
+              <w:top w:w="29" w:type="dxa"/>
+              <w:left w:w="29" w:type="dxa"/>
+              <w:right w:w="29" w:type="dxa"/>
+            </w:tcMar>
+          </w:tcPr>
+          <w:p>
+            <w:pPr>
+              <w:rPr>
+                <w:rFonts w:ascii="Tahoma" w:hAnsi="Tahoma" w:cs="Tahoma"/>
+                <w:sz w:val="18"/>
+                <w:szCs w:val="20"/>
+              </w:rPr>
+            </w:pPr>
+            <w:r>
+              <w:rPr>
+                <w:rFonts w:ascii="Tahoma" w:hAnsi="Tahoma" w:cs="Tahoma"/>
+                <w:sz w:val="18"/>
+                <w:szCs w:val="20"/>
+              </w:rPr>
+              <w:t>Nguyen Ky Anh</w:t>
+            </w:r>
+          </w:p>
+        </w:tc>
+      </w:tr>
+      <w:tr>
+        <w:trPr>
+          <w:trHeight w:val="432"/>
+          <w:jc w:val="center"/>
+        </w:trPr>
+        <w:tc>
+          <w:tcPr>
+            <w:tcW w:w="1021" w:type="dxa"/>
+            <w:tcBorders>
+              <w:top w:val="nil"/>
+              <w:left w:val="nil"/>
+              <w:bottom w:val="nil"/>
+            </w:tcBorders>
+            <w:tcMar>
+              <w:top w:w="29" w:type="dxa"/>
+              <w:left w:w="29" w:type="dxa"/>
+              <w:right w:w="29" w:type="dxa"/>
+            </w:tcMar>
+          </w:tcPr>
+          <w:p>
+            <w:pPr>
+              <w:pStyle w:val="ListParagraph"/>
+              <w:numPr>
+                <w:ilvl w:val="0"/>
+                <w:numId w:val="32"/>
+              </w:numPr>
+              <w:rPr>
+                <w:rFonts w:ascii="Tahoma" w:hAnsi="Tahoma" w:cs="Tahoma"/>
+                <w:sz w:val="18"/>
+                <w:szCs w:val="20"/>
+              </w:rPr>
+            </w:pPr>
+          </w:p>
+        </w:tc>
+        <w:tc>
+          <w:tcPr>
+            <w:tcW w:w="1539" w:type="dxa"/>
+            <w:tcMar>
+              <w:top w:w="29" w:type="dxa"/>
+              <w:left w:w="29" w:type="dxa"/>
+              <w:right w:w="29" w:type="dxa"/>
+            </w:tcMar>
+          </w:tcPr>
+          <w:p>
+            <w:pPr>
+              <w:rPr>
+                <w:rFonts w:ascii="Tahoma" w:hAnsi="Tahoma" w:cs="Tahoma"/>
+                <w:sz w:val="18"/>
+                <w:szCs w:val="20"/>
+              </w:rPr>
+            </w:pPr>
+            <w:r>
+              <w:rPr>
+                <w:rFonts w:ascii="Tahoma" w:hAnsi="Tahoma" w:cs="Tahoma"/>
+                <w:sz w:val="18"/>
+                <w:szCs w:val="20"/>
+              </w:rPr>
+              <w:t>e</w:t>
+            </w:r>
+            <w:r>
+              <w:rPr>
+                <w:rFonts w:ascii="Tahoma" w:hAnsi="Tahoma" w:cs="Tahoma"/>
+                <w:sz w:val="18"/>
+                <w:szCs w:val="20"/>
+              </w:rPr>
+              <w:t>mail</w:t>
+            </w:r>
+          </w:p>
+        </w:tc>
+        <w:tc>
+          <w:tcPr>
+            <w:tcW w:w="706" w:type="dxa"/>
+            <w:tcMar>
+              <w:top w:w="29" w:type="dxa"/>
+              <w:left w:w="29" w:type="dxa"/>
+              <w:right w:w="29" w:type="dxa"/>
+            </w:tcMar>
+          </w:tcPr>
+          <w:p>
+            <w:pPr>
+              <w:rPr>
+                <w:rFonts w:ascii="Tahoma" w:hAnsi="Tahoma" w:cs="Tahoma"/>
+                <w:sz w:val="18"/>
+                <w:szCs w:val="20"/>
+              </w:rPr>
+            </w:pPr>
+            <w:r>
+              <w:rPr>
+                <w:rFonts w:ascii="Tahoma" w:hAnsi="Tahoma" w:cs="Tahoma"/>
+                <w:sz w:val="18"/>
+                <w:szCs w:val="20"/>
+              </w:rPr>
+              <w:t>text</w:t>
+            </w:r>
+          </w:p>
+        </w:tc>
+        <w:tc>
+          <w:tcPr>
+            <w:tcW w:w="1807" w:type="dxa"/>
+            <w:tcMar>
+              <w:top w:w="29" w:type="dxa"/>
+              <w:left w:w="29" w:type="dxa"/>
+              <w:right w:w="29" w:type="dxa"/>
+            </w:tcMar>
+          </w:tcPr>
+          <w:p>
+            <w:pPr>
+              <w:rPr>
+                <w:rFonts w:ascii="Tahoma" w:hAnsi="Tahoma" w:cs="Tahoma"/>
+                <w:sz w:val="18"/>
+                <w:szCs w:val="20"/>
+              </w:rPr>
+            </w:pPr>
+          </w:p>
+        </w:tc>
+        <w:tc>
+          <w:tcPr>
+            <w:tcW w:w="928" w:type="dxa"/>
+            <w:tcMar>
+              <w:top w:w="29" w:type="dxa"/>
+              <w:left w:w="29" w:type="dxa"/>
+              <w:right w:w="29" w:type="dxa"/>
+            </w:tcMar>
+          </w:tcPr>
+          <w:p>
+            <w:pPr>
+              <w:rPr>
+                <w:rFonts w:ascii="Tahoma" w:hAnsi="Tahoma" w:cs="Tahoma"/>
+                <w:sz w:val="18"/>
+                <w:szCs w:val="20"/>
+              </w:rPr>
+            </w:pPr>
+            <w:r>
+              <w:rPr>
+                <w:rFonts w:ascii="Tahoma" w:hAnsi="Tahoma" w:cs="Tahoma"/>
+                <w:sz w:val="18"/>
+                <w:szCs w:val="20"/>
+              </w:rPr>
+              <w:t>!= null</w:t>
+            </w:r>
+          </w:p>
+        </w:tc>
+        <w:tc>
+          <w:tcPr>
+            <w:tcW w:w="2484" w:type="dxa"/>
+          </w:tcPr>
+          <w:p>
+            <w:pPr>
+              <w:rPr>
+                <w:rFonts w:ascii="Tahoma" w:hAnsi="Tahoma" w:cs="Tahoma"/>
+                <w:sz w:val="18"/>
+                <w:szCs w:val="20"/>
+              </w:rPr>
+            </w:pPr>
+          </w:p>
+        </w:tc>
+        <w:tc>
+          <w:tcPr>
+            <w:tcW w:w="4009" w:type="dxa"/>
+            <w:tcMar>
+              <w:top w:w="29" w:type="dxa"/>
+              <w:left w:w="29" w:type="dxa"/>
+              <w:right w:w="29" w:type="dxa"/>
+            </w:tcMar>
+          </w:tcPr>
+          <w:p>
+            <w:pPr>
+              <w:rPr>
+                <w:rFonts w:ascii="Tahoma" w:hAnsi="Tahoma" w:cs="Tahoma"/>
+                <w:sz w:val="18"/>
+                <w:szCs w:val="20"/>
+              </w:rPr>
+            </w:pPr>
+            <w:r>
+              <w:rPr>
+                <w:rFonts w:ascii="Tahoma" w:hAnsi="Tahoma" w:cs="Tahoma"/>
+                <w:sz w:val="18"/>
+                <w:szCs w:val="20"/>
+              </w:rPr>
+              <w:t>19130011@st.hcmuaf.edu.vn</w:t>
+            </w:r>
+          </w:p>
+        </w:tc>
+      </w:tr>
+      <w:tr>
+        <w:trPr>
+          <w:trHeight w:val="432"/>
+          <w:jc w:val="center"/>
+        </w:trPr>
+        <w:tc>
+          <w:tcPr>
+            <w:tcW w:w="1021" w:type="dxa"/>
+            <w:tcBorders>
+              <w:top w:val="nil"/>
+              <w:left w:val="nil"/>
+              <w:bottom w:val="nil"/>
+            </w:tcBorders>
+            <w:tcMar>
+              <w:top w:w="29" w:type="dxa"/>
+              <w:left w:w="29" w:type="dxa"/>
+              <w:right w:w="29" w:type="dxa"/>
+            </w:tcMar>
+          </w:tcPr>
+          <w:p>
+            <w:pPr>
+              <w:pStyle w:val="ListParagraph"/>
+              <w:numPr>
+                <w:ilvl w:val="0"/>
+                <w:numId w:val="32"/>
+              </w:numPr>
+              <w:rPr>
+                <w:rFonts w:ascii="Tahoma" w:hAnsi="Tahoma" w:cs="Tahoma"/>
+                <w:sz w:val="18"/>
+                <w:szCs w:val="20"/>
+              </w:rPr>
+            </w:pPr>
+          </w:p>
+        </w:tc>
+        <w:tc>
+          <w:tcPr>
+            <w:tcW w:w="1539" w:type="dxa"/>
+            <w:tcMar>
+              <w:top w:w="29" w:type="dxa"/>
+              <w:left w:w="29" w:type="dxa"/>
+              <w:right w:w="29" w:type="dxa"/>
+            </w:tcMar>
+          </w:tcPr>
+          <w:p>
+            <w:pPr>
+              <w:rPr>
+                <w:rFonts w:ascii="Tahoma" w:hAnsi="Tahoma" w:cs="Tahoma"/>
+                <w:sz w:val="18"/>
+                <w:szCs w:val="20"/>
+              </w:rPr>
+            </w:pPr>
+            <w:r>
+              <w:rPr>
+                <w:rFonts w:ascii="Tahoma" w:hAnsi="Tahoma" w:cs="Tahoma"/>
+                <w:sz w:val="18"/>
+                <w:szCs w:val="20"/>
+              </w:rPr>
+              <w:t>i</w:t>
+            </w:r>
+            <w:r>
+              <w:rPr>
+                <w:rFonts w:ascii="Tahoma" w:hAnsi="Tahoma" w:cs="Tahoma"/>
+                <w:sz w:val="18"/>
+                <w:szCs w:val="20"/>
+              </w:rPr>
+              <w:t>d_log</w:t>
+            </w:r>
+          </w:p>
+        </w:tc>
+        <w:tc>
+          <w:tcPr>
+            <w:tcW w:w="706" w:type="dxa"/>
+            <w:tcMar>
+              <w:top w:w="29" w:type="dxa"/>
+              <w:left w:w="29" w:type="dxa"/>
+              <w:right w:w="29" w:type="dxa"/>
+            </w:tcMar>
+          </w:tcPr>
+          <w:p>
+            <w:pPr>
+              <w:rPr>
+                <w:rFonts w:ascii="Tahoma" w:hAnsi="Tahoma" w:cs="Tahoma"/>
+                <w:sz w:val="18"/>
+                <w:szCs w:val="20"/>
+              </w:rPr>
+            </w:pPr>
+            <w:r>
+              <w:rPr>
+                <w:rFonts w:ascii="Tahoma" w:hAnsi="Tahoma" w:cs="Tahoma"/>
+                <w:sz w:val="18"/>
+                <w:szCs w:val="20"/>
+              </w:rPr>
+              <w:t>integer</w:t>
+            </w:r>
+          </w:p>
+        </w:tc>
+        <w:tc>
+          <w:tcPr>
+            <w:tcW w:w="1807" w:type="dxa"/>
+            <w:tcMar>
+              <w:top w:w="29" w:type="dxa"/>
+              <w:left w:w="29" w:type="dxa"/>
+              <w:right w:w="29" w:type="dxa"/>
+            </w:tcMar>
+          </w:tcPr>
+          <w:p>
+            <w:pPr>
+              <w:rPr>
+                <w:rFonts w:ascii="Tahoma" w:hAnsi="Tahoma" w:cs="Tahoma"/>
+                <w:sz w:val="18"/>
+                <w:szCs w:val="20"/>
+              </w:rPr>
+            </w:pPr>
+          </w:p>
+        </w:tc>
+        <w:tc>
+          <w:tcPr>
+            <w:tcW w:w="928" w:type="dxa"/>
+            <w:tcMar>
+              <w:top w:w="29" w:type="dxa"/>
+              <w:left w:w="29" w:type="dxa"/>
+              <w:right w:w="29" w:type="dxa"/>
+            </w:tcMar>
+          </w:tcPr>
+          <w:p>
+            <w:pPr>
+              <w:rPr>
+                <w:rFonts w:ascii="Tahoma" w:hAnsi="Tahoma" w:cs="Tahoma"/>
+                <w:sz w:val="18"/>
+                <w:szCs w:val="20"/>
+              </w:rPr>
+            </w:pPr>
+            <w:r>
+              <w:rPr>
+                <w:rFonts w:ascii="Tahoma" w:hAnsi="Tahoma" w:cs="Tahoma"/>
+                <w:sz w:val="18"/>
+                <w:szCs w:val="20"/>
+              </w:rPr>
+              <w:t>&gt;0</w:t>
+            </w:r>
+          </w:p>
+        </w:tc>
+        <w:tc>
+          <w:tcPr>
+            <w:tcW w:w="2484" w:type="dxa"/>
+          </w:tcPr>
+          <w:p>
+            <w:pPr>
+              <w:rPr>
+                <w:rFonts w:ascii="Tahoma" w:hAnsi="Tahoma" w:cs="Tahoma"/>
+                <w:sz w:val="18"/>
+                <w:szCs w:val="20"/>
+              </w:rPr>
+            </w:pPr>
+          </w:p>
+        </w:tc>
+        <w:tc>
+          <w:tcPr>
+            <w:tcW w:w="4009" w:type="dxa"/>
+            <w:tcMar>
+              <w:top w:w="29" w:type="dxa"/>
+              <w:left w:w="29" w:type="dxa"/>
+              <w:right w:w="29" w:type="dxa"/>
+            </w:tcMar>
+          </w:tcPr>
+          <w:p>
+            <w:pPr>
+              <w:rPr>
+                <w:rFonts w:ascii="Tahoma" w:hAnsi="Tahoma" w:cs="Tahoma"/>
+                <w:sz w:val="18"/>
+                <w:szCs w:val="20"/>
+              </w:rPr>
+            </w:pPr>
+            <w:r>
+              <w:rPr>
+                <w:rFonts w:ascii="Tahoma" w:hAnsi="Tahoma" w:cs="Tahoma"/>
+                <w:sz w:val="18"/>
+                <w:szCs w:val="20"/>
+              </w:rPr>
+              <w:t>1</w:t>
+            </w:r>
+          </w:p>
+        </w:tc>
+      </w:tr>
     </w:tbl>
     <w:p>
       <w:pPr>
         <w:pStyle w:val="Heading2"/>
       </w:pPr>
-      <w:bookmarkStart w:id="21" w:name="_Toc43110775"/>
+      <w:bookmarkStart w:id="20" w:name="_Toc43110775"/>
+      <w:bookmarkEnd w:id="18"/>
       <w:bookmarkEnd w:id="19"/>
-      <w:bookmarkEnd w:id="20"/>
       <w:r>
         <w:t>2.5</w:t>
       </w:r>
@@ -6760,7 +9203,7 @@
         <w:tab/>
         <w:t>Code Values</w:t>
       </w:r>
-      <w:bookmarkEnd w:id="21"/>
+      <w:bookmarkEnd w:id="20"/>
     </w:p>
     <w:p>
       <w:pPr>
@@ -6939,8 +9382,8 @@
           <w:rFonts w:ascii="Tahoma" w:hAnsi="Tahoma" w:cs="Tahoma"/>
         </w:rPr>
       </w:pPr>
-      <w:bookmarkStart w:id="22" w:name="_Toc179174444"/>
-      <w:bookmarkStart w:id="23" w:name="_Toc43110776"/>
+      <w:bookmarkStart w:id="21" w:name="_Toc179174444"/>
+      <w:bookmarkStart w:id="22" w:name="_Toc43110776"/>
       <w:r>
         <w:t>2.6</w:t>
       </w:r>
@@ -6956,8 +9399,8 @@
       <w:r>
         <w:t xml:space="preserve"> and Exception Handling Procedures</w:t>
       </w:r>
+      <w:bookmarkEnd w:id="21"/>
       <w:bookmarkEnd w:id="22"/>
-      <w:bookmarkEnd w:id="23"/>
     </w:p>
     <w:p>
       <w:pPr>
@@ -6975,7 +9418,7 @@
           <w:szCs w:val="20"/>
         </w:rPr>
       </w:pPr>
-      <w:bookmarkStart w:id="24" w:name="_Toc43110777"/>
+      <w:bookmarkStart w:id="23" w:name="_Toc43110777"/>
       <w:r>
         <w:rPr>
           <w:szCs w:val="20"/>
@@ -6998,6 +9441,192 @@
         </w:rPr>
         <w:t xml:space="preserve"> Import</w:t>
       </w:r>
+      <w:bookmarkEnd w:id="23"/>
+    </w:p>
+    <w:p>
+      <w:pPr>
+        <w:rPr>
+          <w:rFonts w:ascii="Tahoma" w:hAnsi="Tahoma" w:cs="Tahoma"/>
+          <w:sz w:val="20"/>
+          <w:szCs w:val="20"/>
+        </w:rPr>
+      </w:pPr>
+    </w:p>
+    <w:p>
+      <w:pPr>
+        <w:rPr>
+          <w:rFonts w:ascii="Tahoma" w:hAnsi="Tahoma" w:cs="Tahoma"/>
+          <w:sz w:val="20"/>
+          <w:szCs w:val="20"/>
+        </w:rPr>
+      </w:pPr>
+      <w:r>
+        <w:rPr>
+          <w:rFonts w:ascii="Tahoma" w:hAnsi="Tahoma" w:cs="Tahoma"/>
+          <w:sz w:val="20"/>
+          <w:szCs w:val="20"/>
+        </w:rPr>
+        <w:t>Select the listed fields from source</w:t>
+      </w:r>
+      <w:r>
+        <w:rPr>
+          <w:rFonts w:ascii="Tahoma" w:hAnsi="Tahoma" w:cs="Tahoma"/>
+          <w:sz w:val="20"/>
+          <w:szCs w:val="20"/>
+        </w:rPr>
+        <w:t xml:space="preserve"> </w:t>
+      </w:r>
+      <w:r>
+        <w:rPr>
+          <w:rFonts w:ascii="Tahoma" w:hAnsi="Tahoma" w:cs="Tahoma"/>
+          <w:sz w:val="20"/>
+          <w:szCs w:val="20"/>
+        </w:rPr>
+        <w:t>application server logs</w:t>
+      </w:r>
+      <w:r>
+        <w:rPr>
+          <w:rFonts w:ascii="Tahoma" w:hAnsi="Tahoma" w:cs="Tahoma"/>
+          <w:sz w:val="20"/>
+          <w:szCs w:val="20"/>
+        </w:rPr>
+        <w:t xml:space="preserve"> and load into </w:t>
+      </w:r>
+      <w:r>
+        <w:rPr>
+          <w:rFonts w:ascii="Tahoma" w:hAnsi="Tahoma" w:cs="Tahoma"/>
+          <w:sz w:val="20"/>
+          <w:szCs w:val="20"/>
+        </w:rPr>
+        <w:t>Staging</w:t>
+      </w:r>
+      <w:r>
+        <w:rPr>
+          <w:rFonts w:ascii="Tahoma" w:hAnsi="Tahoma" w:cs="Tahoma"/>
+          <w:sz w:val="20"/>
+          <w:szCs w:val="20"/>
+        </w:rPr>
+        <w:t>.</w:t>
+      </w:r>
+      <w:r>
+        <w:t xml:space="preserve"> </w:t>
+      </w:r>
+      <w:r>
+        <w:rPr>
+          <w:rFonts w:ascii="Tahoma" w:hAnsi="Tahoma" w:cs="Tahoma"/>
+          <w:sz w:val="20"/>
+          <w:szCs w:val="20"/>
+        </w:rPr>
+        <w:t>stg_wap_site_access_log</w:t>
+      </w:r>
+      <w:r>
+        <w:rPr>
+          <w:rFonts w:ascii="Tahoma" w:hAnsi="Tahoma" w:cs="Tahoma"/>
+          <w:sz w:val="20"/>
+          <w:szCs w:val="20"/>
+        </w:rPr>
+        <w:t xml:space="preserve"> is an archive for all records and is partitioned by day. In </w:t>
+      </w:r>
+      <w:r>
+        <w:rPr>
+          <w:rFonts w:ascii="Tahoma" w:hAnsi="Tahoma" w:cs="Tahoma"/>
+          <w:sz w:val="20"/>
+          <w:szCs w:val="20"/>
+        </w:rPr>
+        <w:t>Staging</w:t>
+      </w:r>
+      <w:r>
+        <w:rPr>
+          <w:rFonts w:ascii="Tahoma" w:hAnsi="Tahoma" w:cs="Tahoma"/>
+          <w:sz w:val="20"/>
+          <w:szCs w:val="20"/>
+        </w:rPr>
+        <w:t xml:space="preserve">, the data is aggregated </w:t>
+      </w:r>
+      <w:r>
+        <w:rPr>
+          <w:rFonts w:ascii="Tahoma" w:hAnsi="Tahoma" w:cs="Tahoma"/>
+          <w:sz w:val="20"/>
+          <w:szCs w:val="20"/>
+        </w:rPr>
+        <w:t>for monthly report</w:t>
+      </w:r>
+      <w:r>
+        <w:rPr>
+          <w:rFonts w:ascii="Tahoma" w:hAnsi="Tahoma" w:cs="Tahoma"/>
+          <w:sz w:val="20"/>
+          <w:szCs w:val="20"/>
+        </w:rPr>
+        <w:t xml:space="preserve"> and kept for </w:t>
+      </w:r>
+      <w:r>
+        <w:rPr>
+          <w:rFonts w:ascii="Tahoma" w:hAnsi="Tahoma" w:cs="Tahoma"/>
+          <w:sz w:val="20"/>
+          <w:szCs w:val="20"/>
+        </w:rPr>
+        <w:t>three</w:t>
+      </w:r>
+      <w:r>
+        <w:rPr>
+          <w:rFonts w:ascii="Tahoma" w:hAnsi="Tahoma" w:cs="Tahoma"/>
+          <w:sz w:val="20"/>
+          <w:szCs w:val="20"/>
+        </w:rPr>
+        <w:t xml:space="preserve"> month</w:t>
+      </w:r>
+      <w:r>
+        <w:rPr>
+          <w:rFonts w:ascii="Tahoma" w:hAnsi="Tahoma" w:cs="Tahoma"/>
+          <w:sz w:val="20"/>
+          <w:szCs w:val="20"/>
+        </w:rPr>
+        <w:t>s</w:t>
+      </w:r>
+      <w:r>
+        <w:rPr>
+          <w:rFonts w:ascii="Tahoma" w:hAnsi="Tahoma" w:cs="Tahoma"/>
+          <w:sz w:val="20"/>
+          <w:szCs w:val="20"/>
+        </w:rPr>
+        <w:t>.</w:t>
+      </w:r>
+    </w:p>
+    <w:p>
+      <w:pPr>
+        <w:rPr>
+          <w:rFonts w:ascii="Tahoma" w:hAnsi="Tahoma" w:cs="Tahoma"/>
+          <w:sz w:val="20"/>
+          <w:szCs w:val="20"/>
+        </w:rPr>
+      </w:pPr>
+    </w:p>
+    <w:p>
+      <w:pPr>
+        <w:pStyle w:val="Heading3"/>
+        <w:rPr>
+          <w:szCs w:val="20"/>
+        </w:rPr>
+      </w:pPr>
+      <w:bookmarkStart w:id="24" w:name="_Toc43110778"/>
+      <w:r>
+        <w:rPr>
+          <w:szCs w:val="20"/>
+        </w:rPr>
+        <w:t>2.6.2</w:t>
+      </w:r>
+      <w:r>
+        <w:rPr>
+          <w:szCs w:val="20"/>
+        </w:rPr>
+        <w:tab/>
+      </w:r>
+      <w:r>
+        <w:rPr>
+          <w:szCs w:val="20"/>
+        </w:rPr>
+        <w:t>Error Code</w:t>
+      </w:r>
       <w:bookmarkEnd w:id="24"/>
     </w:p>
     <w:p>
@@ -7023,130 +9652,15 @@
           <w:sz w:val="20"/>
           <w:szCs w:val="20"/>
         </w:rPr>
-        <w:t>Select the listed fields from source</w:t>
-      </w:r>
-      <w:r>
-        <w:rPr>
-          <w:rFonts w:ascii="Tahoma" w:hAnsi="Tahoma" w:cs="Tahoma"/>
-          <w:sz w:val="20"/>
-          <w:szCs w:val="20"/>
-        </w:rPr>
-        <w:t xml:space="preserve"> </w:t>
-      </w:r>
-      <w:r>
-        <w:rPr>
-          <w:rFonts w:ascii="Tahoma" w:hAnsi="Tahoma" w:cs="Tahoma"/>
-          <w:sz w:val="20"/>
-          <w:szCs w:val="20"/>
-        </w:rPr>
-        <w:t>application server logs</w:t>
-      </w:r>
-      <w:r>
-        <w:rPr>
-          <w:rFonts w:ascii="Tahoma" w:hAnsi="Tahoma" w:cs="Tahoma"/>
-          <w:sz w:val="20"/>
-          <w:szCs w:val="20"/>
-        </w:rPr>
-        <w:t xml:space="preserve"> and load into </w:t>
-      </w:r>
-      <w:r>
-        <w:rPr>
-          <w:rFonts w:ascii="Tahoma" w:hAnsi="Tahoma" w:cs="Tahoma"/>
-          <w:sz w:val="20"/>
-          <w:szCs w:val="20"/>
-        </w:rPr>
-        <w:t>Staging</w:t>
-      </w:r>
-      <w:r>
-        <w:rPr>
-          <w:rFonts w:ascii="Tahoma" w:hAnsi="Tahoma" w:cs="Tahoma"/>
-          <w:sz w:val="20"/>
-          <w:szCs w:val="20"/>
-        </w:rPr>
-        <w:t>.</w:t>
-      </w:r>
-      <w:r>
-        <w:t xml:space="preserve"> </w:t>
-      </w:r>
-      <w:r>
-        <w:rPr>
-          <w:rFonts w:ascii="Tahoma" w:hAnsi="Tahoma" w:cs="Tahoma"/>
-          <w:sz w:val="20"/>
-          <w:szCs w:val="20"/>
-        </w:rPr>
-        <w:t>stg_wap_site_access_log</w:t>
-      </w:r>
-      <w:r>
-        <w:rPr>
-          <w:rFonts w:ascii="Tahoma" w:hAnsi="Tahoma" w:cs="Tahoma"/>
-          <w:sz w:val="20"/>
-          <w:szCs w:val="20"/>
-        </w:rPr>
-        <w:t xml:space="preserve"> is an archive for all records and is partitioned by day. In </w:t>
-      </w:r>
-      <w:r>
-        <w:rPr>
-          <w:rFonts w:ascii="Tahoma" w:hAnsi="Tahoma" w:cs="Tahoma"/>
-          <w:sz w:val="20"/>
-          <w:szCs w:val="20"/>
-        </w:rPr>
-        <w:t>Staging</w:t>
-      </w:r>
-      <w:r>
-        <w:rPr>
-          <w:rFonts w:ascii="Tahoma" w:hAnsi="Tahoma" w:cs="Tahoma"/>
-          <w:sz w:val="20"/>
-          <w:szCs w:val="20"/>
-        </w:rPr>
-        <w:t xml:space="preserve">, the data is aggregated </w:t>
-      </w:r>
-      <w:r>
-        <w:rPr>
-          <w:rFonts w:ascii="Tahoma" w:hAnsi="Tahoma" w:cs="Tahoma"/>
-          <w:sz w:val="20"/>
-          <w:szCs w:val="20"/>
-        </w:rPr>
-        <w:t>for monthly report</w:t>
-      </w:r>
-      <w:r>
-        <w:rPr>
-          <w:rFonts w:ascii="Tahoma" w:hAnsi="Tahoma" w:cs="Tahoma"/>
-          <w:sz w:val="20"/>
-          <w:szCs w:val="20"/>
-        </w:rPr>
-        <w:t xml:space="preserve"> and kept for </w:t>
-      </w:r>
-      <w:r>
-        <w:rPr>
-          <w:rFonts w:ascii="Tahoma" w:hAnsi="Tahoma" w:cs="Tahoma"/>
-          <w:sz w:val="20"/>
-          <w:szCs w:val="20"/>
-        </w:rPr>
-        <w:t>three</w:t>
-      </w:r>
-      <w:r>
-        <w:rPr>
-          <w:rFonts w:ascii="Tahoma" w:hAnsi="Tahoma" w:cs="Tahoma"/>
-          <w:sz w:val="20"/>
-          <w:szCs w:val="20"/>
-        </w:rPr>
-        <w:t xml:space="preserve"> month</w:t>
-      </w:r>
-      <w:r>
-        <w:rPr>
-          <w:rFonts w:ascii="Tahoma" w:hAnsi="Tahoma" w:cs="Tahoma"/>
-          <w:sz w:val="20"/>
-          <w:szCs w:val="20"/>
-        </w:rPr>
-        <w:t>s</w:t>
-      </w:r>
-      <w:r>
-        <w:rPr>
-          <w:rFonts w:ascii="Tahoma" w:hAnsi="Tahoma" w:cs="Tahoma"/>
-          <w:sz w:val="20"/>
-          <w:szCs w:val="20"/>
-        </w:rPr>
-        <w:t>.</w:t>
+        <w:t>Resolution 1: No pass through</w:t>
+      </w:r>
+      <w:r>
+        <w:rPr>
+          <w:rFonts w:ascii="Tahoma" w:hAnsi="Tahoma" w:cs="Tahoma"/>
+          <w:sz w:val="20"/>
+          <w:szCs w:val="20"/>
+        </w:rPr>
+        <w:t xml:space="preserve"> (see Appendix C)</w:t>
       </w:r>
     </w:p>
     <w:p>
@@ -7165,12 +9679,12 @@
           <w:szCs w:val="20"/>
         </w:rPr>
       </w:pPr>
-      <w:bookmarkStart w:id="25" w:name="_Toc43110778"/>
-      <w:r>
-        <w:rPr>
-          <w:szCs w:val="20"/>
-        </w:rPr>
-        <w:t>2.6.2</w:t>
+      <w:bookmarkStart w:id="25" w:name="_Toc43110779"/>
+      <w:r>
+        <w:rPr>
+          <w:szCs w:val="20"/>
+        </w:rPr>
+        <w:t>2.6.3</w:t>
       </w:r>
       <w:r>
         <w:rPr>
@@ -7182,7 +9696,13 @@
         <w:rPr>
           <w:szCs w:val="20"/>
         </w:rPr>
-        <w:t>Error Code</w:t>
+        <w:t>Exception Handling Procedure</w:t>
+      </w:r>
+      <w:r>
+        <w:rPr>
+          <w:szCs w:val="20"/>
+        </w:rPr>
+        <w:t xml:space="preserve"> (Not Applicable)</w:t>
       </w:r>
       <w:bookmarkEnd w:id="25"/>
     </w:p>
@@ -7197,31 +9717,7 @@
     </w:p>
     <w:p>
       <w:pPr>
-        <w:rPr>
-          <w:rFonts w:ascii="Tahoma" w:hAnsi="Tahoma" w:cs="Tahoma"/>
-          <w:sz w:val="20"/>
-          <w:szCs w:val="20"/>
-        </w:rPr>
-      </w:pPr>
-      <w:r>
-        <w:rPr>
-          <w:rFonts w:ascii="Tahoma" w:hAnsi="Tahoma" w:cs="Tahoma"/>
-          <w:sz w:val="20"/>
-          <w:szCs w:val="20"/>
-        </w:rPr>
-        <w:t>Resolution 1: No pass through</w:t>
-      </w:r>
-      <w:r>
-        <w:rPr>
-          <w:rFonts w:ascii="Tahoma" w:hAnsi="Tahoma" w:cs="Tahoma"/>
-          <w:sz w:val="20"/>
-          <w:szCs w:val="20"/>
-        </w:rPr>
-        <w:t xml:space="preserve"> (see Appendix C)</w:t>
-      </w:r>
-    </w:p>
-    <w:p>
-      <w:pPr>
+        <w:ind w:left="360"/>
         <w:rPr>
           <w:rFonts w:ascii="Tahoma" w:hAnsi="Tahoma" w:cs="Tahoma"/>
           <w:sz w:val="20"/>
@@ -7236,12 +9732,13 @@
           <w:szCs w:val="20"/>
         </w:rPr>
       </w:pPr>
-      <w:bookmarkStart w:id="26" w:name="_Toc43110779"/>
-      <w:r>
-        <w:rPr>
-          <w:szCs w:val="20"/>
-        </w:rPr>
-        <w:t>2.6.3</w:t>
+      <w:bookmarkStart w:id="26" w:name="_Toc43110780"/>
+      <w:r>
+        <w:rPr>
+          <w:szCs w:val="20"/>
+        </w:rPr>
+        <w:lastRenderedPageBreak/>
+        <w:t>2.6.4</w:t>
       </w:r>
       <w:r>
         <w:rPr>
@@ -7253,13 +9750,13 @@
         <w:rPr>
           <w:szCs w:val="20"/>
         </w:rPr>
-        <w:t>Exception Handling Procedure</w:t>
-      </w:r>
-      <w:r>
-        <w:rPr>
-          <w:szCs w:val="20"/>
-        </w:rPr>
-        <w:t xml:space="preserve"> (Not Applicable)</w:t>
+        <w:t xml:space="preserve">Special Design Consideration </w:t>
+      </w:r>
+      <w:r>
+        <w:rPr>
+          <w:szCs w:val="20"/>
+        </w:rPr>
+        <w:t>(Not Applicable)</w:t>
       </w:r>
       <w:bookmarkEnd w:id="26"/>
     </w:p>
@@ -7274,59 +9771,6 @@
     </w:p>
     <w:p>
       <w:pPr>
-        <w:ind w:left="360"/>
-        <w:rPr>
-          <w:rFonts w:ascii="Tahoma" w:hAnsi="Tahoma" w:cs="Tahoma"/>
-          <w:sz w:val="20"/>
-          <w:szCs w:val="20"/>
-        </w:rPr>
-      </w:pPr>
-    </w:p>
-    <w:p>
-      <w:pPr>
-        <w:pStyle w:val="Heading3"/>
-        <w:rPr>
-          <w:szCs w:val="20"/>
-        </w:rPr>
-      </w:pPr>
-      <w:bookmarkStart w:id="27" w:name="_Toc43110780"/>
-      <w:r>
-        <w:rPr>
-          <w:szCs w:val="20"/>
-        </w:rPr>
-        <w:t>2.6.4</w:t>
-      </w:r>
-      <w:r>
-        <w:rPr>
-          <w:szCs w:val="20"/>
-        </w:rPr>
-        <w:tab/>
-      </w:r>
-      <w:r>
-        <w:rPr>
-          <w:szCs w:val="20"/>
-        </w:rPr>
-        <w:t xml:space="preserve">Special Design Consideration </w:t>
-      </w:r>
-      <w:r>
-        <w:rPr>
-          <w:szCs w:val="20"/>
-        </w:rPr>
-        <w:t>(Not Applicable)</w:t>
-      </w:r>
-      <w:bookmarkEnd w:id="27"/>
-    </w:p>
-    <w:p>
-      <w:pPr>
-        <w:rPr>
-          <w:rFonts w:ascii="Tahoma" w:hAnsi="Tahoma" w:cs="Tahoma"/>
-          <w:sz w:val="20"/>
-          <w:szCs w:val="20"/>
-        </w:rPr>
-      </w:pPr>
-    </w:p>
-    <w:p>
-      <w:pPr>
         <w:rPr>
           <w:rFonts w:ascii="Tahoma" w:hAnsi="Tahoma" w:cs="Tahoma"/>
           <w:sz w:val="20"/>
@@ -7338,7 +9782,7 @@
       <w:pPr>
         <w:pStyle w:val="Heading1"/>
       </w:pPr>
-      <w:bookmarkStart w:id="28" w:name="_Toc43110781"/>
+      <w:bookmarkStart w:id="27" w:name="_Toc43110781"/>
       <w:r>
         <w:t>3.0</w:t>
       </w:r>
@@ -7346,7 +9790,7 @@
         <w:tab/>
         <w:t>Feed Architecture</w:t>
       </w:r>
-      <w:bookmarkEnd w:id="28"/>
+      <w:bookmarkEnd w:id="27"/>
     </w:p>
     <w:p>
       <w:pPr>
@@ -7360,7 +9804,7 @@
       <w:pPr>
         <w:pStyle w:val="Heading2"/>
       </w:pPr>
-      <w:bookmarkStart w:id="29" w:name="_Toc43110782"/>
+      <w:bookmarkStart w:id="28" w:name="_Toc43110782"/>
       <w:r>
         <w:t>3.1</w:t>
       </w:r>
@@ -7368,7 +9812,7 @@
         <w:tab/>
         <w:t>Overview</w:t>
       </w:r>
-      <w:bookmarkEnd w:id="29"/>
+      <w:bookmarkEnd w:id="28"/>
     </w:p>
     <w:p>
       <w:pPr>
@@ -7393,6 +9837,39 @@
           <w:szCs w:val="20"/>
         </w:rPr>
         <w:t>The key components of the feed architecture are:</w:t>
+      </w:r>
+    </w:p>
+    <w:p>
+      <w:pPr>
+        <w:rPr>
+          <w:rFonts w:ascii="Tahoma" w:hAnsi="Tahoma" w:cs="Tahoma"/>
+          <w:sz w:val="20"/>
+          <w:szCs w:val="20"/>
+        </w:rPr>
+      </w:pPr>
+      <w:r>
+        <w:rPr>
+          <w:rFonts w:ascii="Tahoma" w:hAnsi="Tahoma" w:cs="Tahoma"/>
+          <w:sz w:val="20"/>
+          <w:szCs w:val="20"/>
+        </w:rPr>
+        <w:t xml:space="preserve">Các thành phần chính của </w:t>
+      </w:r>
+      <w:r>
+        <w:rPr>
+          <w:rFonts w:ascii="Tahoma" w:hAnsi="Tahoma" w:cs="Tahoma"/>
+          <w:sz w:val="20"/>
+          <w:szCs w:val="20"/>
+        </w:rPr>
+        <w:t>feed architecture</w:t>
+      </w:r>
+      <w:r>
+        <w:rPr>
+          <w:rFonts w:ascii="Tahoma" w:hAnsi="Tahoma" w:cs="Tahoma"/>
+          <w:sz w:val="20"/>
+          <w:szCs w:val="20"/>
+        </w:rPr>
+        <w:t xml:space="preserve"> là:</w:t>
       </w:r>
     </w:p>
     <w:p>
@@ -7618,6 +10095,148 @@
       <w:pPr>
         <w:rPr>
           <w:rFonts w:ascii="Tahoma" w:hAnsi="Tahoma" w:cs="Tahoma"/>
+          <w:sz w:val="20"/>
+          <w:szCs w:val="20"/>
+        </w:rPr>
+      </w:pPr>
+    </w:p>
+    <w:p>
+      <w:pPr>
+        <w:rPr>
+          <w:rFonts w:ascii="Tahoma" w:hAnsi="Tahoma" w:cs="Tahoma"/>
+          <w:sz w:val="20"/>
+          <w:szCs w:val="20"/>
+        </w:rPr>
+      </w:pPr>
+      <w:r>
+        <w:rPr>
+          <w:rFonts w:ascii="Tahoma" w:hAnsi="Tahoma" w:cs="Tahoma"/>
+          <w:sz w:val="20"/>
+          <w:szCs w:val="20"/>
+        </w:rPr>
+        <w:t>Dữ liệu được lấy</w:t>
+      </w:r>
+      <w:r>
+        <w:rPr>
+          <w:rFonts w:ascii="Tahoma" w:hAnsi="Tahoma" w:cs="Tahoma"/>
+          <w:sz w:val="20"/>
+          <w:szCs w:val="20"/>
+        </w:rPr>
+        <w:t xml:space="preserve"> trực tiếp</w:t>
+      </w:r>
+      <w:r>
+        <w:rPr>
+          <w:rFonts w:ascii="Tahoma" w:hAnsi="Tahoma" w:cs="Tahoma"/>
+          <w:sz w:val="20"/>
+          <w:szCs w:val="20"/>
+        </w:rPr>
+        <w:t xml:space="preserve"> từ link </w:t>
+      </w:r>
+      <w:hyperlink r:id="rId10" w:history="1">
+        <w:r>
+          <w:rPr>
+            <w:rStyle w:val="Hyperlink"/>
+            <w:rFonts w:ascii="Tahoma" w:hAnsi="Tahoma" w:cs="Tahoma"/>
+            <w:sz w:val="20"/>
+            <w:szCs w:val="20"/>
+          </w:rPr>
+          <w:t>https://www.minhngoc.net.vn/xo-so-mien-nam.html</w:t>
+        </w:r>
+      </w:hyperlink>
+      <w:r>
+        <w:rPr>
+          <w:rFonts w:ascii="Tahoma" w:hAnsi="Tahoma" w:cs="Tahoma"/>
+          <w:sz w:val="20"/>
+          <w:szCs w:val="20"/>
+        </w:rPr>
+        <w:t xml:space="preserve"> </w:t>
+      </w:r>
+      <w:r>
+        <w:rPr>
+          <w:rFonts w:ascii="Tahoma" w:hAnsi="Tahoma" w:cs="Tahoma"/>
+          <w:sz w:val="20"/>
+          <w:szCs w:val="20"/>
+        </w:rPr>
+        <w:t>bằng ngôn ngữ lập trình java.</w:t>
+      </w:r>
+    </w:p>
+    <w:p>
+      <w:pPr>
+        <w:rPr>
+          <w:rFonts w:ascii="Tahoma" w:hAnsi="Tahoma" w:cs="Tahoma"/>
+          <w:sz w:val="20"/>
+          <w:szCs w:val="20"/>
+        </w:rPr>
+      </w:pPr>
+      <w:r>
+        <w:rPr>
+          <w:rFonts w:ascii="Tahoma" w:hAnsi="Tahoma" w:cs="Tahoma"/>
+          <w:sz w:val="20"/>
+          <w:szCs w:val="20"/>
+        </w:rPr>
+        <w:t>Dữ liệu sẽ được lưu lại thành file .csv, được tải lên FPT server (</w:t>
+      </w:r>
+      <w:r>
+        <w:rPr>
+          <w:rFonts w:ascii="Tahoma" w:hAnsi="Tahoma" w:cs="Tahoma"/>
+          <w:sz w:val="20"/>
+          <w:szCs w:val="20"/>
+        </w:rPr>
+        <w:t xml:space="preserve"> </w:t>
+      </w:r>
+      <w:r>
+        <w:rPr>
+          <w:rFonts w:ascii="Tahoma" w:hAnsi="Tahoma" w:cs="Tahoma"/>
+          <w:sz w:val="20"/>
+          <w:szCs w:val="20"/>
+        </w:rPr>
+        <w:t>https://free02.123host.vn:2222/CMD_FILE_MANAGER?path=%2FDW</w:t>
+      </w:r>
+      <w:r>
+        <w:rPr>
+          <w:rFonts w:ascii="Tahoma" w:hAnsi="Tahoma" w:cs="Tahoma"/>
+          <w:sz w:val="20"/>
+          <w:szCs w:val="20"/>
+        </w:rPr>
+        <w:t xml:space="preserve"> </w:t>
+      </w:r>
+      <w:r>
+        <w:rPr>
+          <w:rFonts w:ascii="Tahoma" w:hAnsi="Tahoma" w:cs="Tahoma"/>
+          <w:sz w:val="20"/>
+          <w:szCs w:val="20"/>
+        </w:rPr>
+        <w:t>),</w:t>
+      </w:r>
+      <w:r>
+        <w:rPr>
+          <w:rFonts w:ascii="Tahoma" w:hAnsi="Tahoma" w:cs="Tahoma"/>
+          <w:sz w:val="20"/>
+          <w:szCs w:val="20"/>
+        </w:rPr>
+        <w:t xml:space="preserve"> khi sử </w:t>
+      </w:r>
+      <w:r>
+        <w:rPr>
+          <w:rFonts w:ascii="Tahoma" w:hAnsi="Tahoma" w:cs="Tahoma"/>
+          <w:sz w:val="20"/>
+          <w:szCs w:val="20"/>
+        </w:rPr>
+        <w:t>dụng thì được</w:t>
+      </w:r>
+      <w:r>
+        <w:rPr>
+          <w:rFonts w:ascii="Tahoma" w:hAnsi="Tahoma" w:cs="Tahoma"/>
+          <w:sz w:val="20"/>
+          <w:szCs w:val="20"/>
+        </w:rPr>
+        <w:t xml:space="preserve"> lưu từ FPT server và chuyển đổi vào trong database staging, sau đó được chuyển qua database data_warehouse và cuối cùng là chuyển qua database data_mart, từ đây dữ liệu được lấy để hiển thị lên front-end.</w:t>
+      </w:r>
+    </w:p>
+    <w:p>
+      <w:pPr>
+        <w:rPr>
+          <w:rFonts w:ascii="Tahoma" w:hAnsi="Tahoma" w:cs="Tahoma"/>
           <w:sz w:val="22"/>
         </w:rPr>
       </w:pPr>
@@ -7735,23 +10354,7 @@
           <w:sz w:val="20"/>
           <w:szCs w:val="20"/>
         </w:rPr>
-        <w:t>wap-site_access_log.YYYY-MM-DD_app{N}-</w:t>
-      </w:r>
-      <w:r>
-        <w:rPr>
-          <w:rFonts w:ascii="Tahoma" w:hAnsi="Tahoma" w:cs="Tahoma"/>
-          <w:sz w:val="20"/>
-          <w:szCs w:val="20"/>
-        </w:rPr>
-        <w:t>server</w:t>
-      </w:r>
-      <w:r>
-        <w:rPr>
-          <w:rFonts w:ascii="Tahoma" w:hAnsi="Tahoma" w:cs="Tahoma"/>
-          <w:sz w:val="20"/>
-          <w:szCs w:val="20"/>
-        </w:rPr>
-        <w:t>name.txt.gz</w:t>
+        <w:t>DD/MM/YYYY/lotto.csv</w:t>
       </w:r>
     </w:p>
     <w:p>
@@ -7824,7 +10427,7 @@
           <w:sz w:val="20"/>
           <w:szCs w:val="20"/>
         </w:rPr>
-        <w:t>Daily</w:t>
+        <w:t>hằng ngày</w:t>
       </w:r>
     </w:p>
     <w:p>
@@ -7905,16 +10508,7 @@
           <w:sz w:val="20"/>
           <w:szCs w:val="20"/>
         </w:rPr>
-        <w:t xml:space="preserve">Contains data from </w:t>
-      </w:r>
-      <w:r>
-        <w:rPr>
-          <w:rFonts w:ascii="Tahoma" w:hAnsi="Tahoma" w:cs="Tahoma"/>
-          <w:b/>
-          <w:sz w:val="20"/>
-          <w:szCs w:val="20"/>
-        </w:rPr>
-        <w:t>now</w:t>
+        <w:t>chứa dữ liệu sổ xố</w:t>
       </w:r>
     </w:p>
     <w:p>
@@ -7995,31 +10589,15 @@
           <w:sz w:val="20"/>
           <w:szCs w:val="20"/>
         </w:rPr>
-        <w:t>1</w:t>
-      </w:r>
-      <w:r>
-        <w:rPr>
-          <w:rFonts w:ascii="Tahoma" w:hAnsi="Tahoma" w:cs="Tahoma"/>
-          <w:sz w:val="20"/>
-          <w:szCs w:val="20"/>
-        </w:rPr>
-        <w:t>3</w:t>
-      </w:r>
-      <w:r>
-        <w:rPr>
-          <w:rFonts w:ascii="Tahoma" w:hAnsi="Tahoma" w:cs="Tahoma"/>
-          <w:sz w:val="20"/>
-          <w:szCs w:val="20"/>
-        </w:rPr>
-        <w:t>0</w:t>
-      </w:r>
-      <w:r>
-        <w:rPr>
-          <w:rFonts w:ascii="Tahoma" w:hAnsi="Tahoma" w:cs="Tahoma"/>
-          <w:sz w:val="20"/>
-          <w:szCs w:val="20"/>
-        </w:rPr>
-        <w:t>MB</w:t>
+        <w:t>956 K</w:t>
+      </w:r>
+      <w:r>
+        <w:rPr>
+          <w:rFonts w:ascii="Tahoma" w:hAnsi="Tahoma" w:cs="Tahoma"/>
+          <w:sz w:val="20"/>
+          <w:szCs w:val="20"/>
+        </w:rPr>
+        <w:t>B</w:t>
       </w:r>
       <w:r>
         <w:rPr>
@@ -8035,7 +10613,7 @@
           <w:sz w:val="20"/>
           <w:szCs w:val="20"/>
         </w:rPr>
-        <w:t>day</w:t>
+        <w:t>ngày</w:t>
       </w:r>
     </w:p>
     <w:p>
@@ -8100,15 +10678,7 @@
           <w:sz w:val="20"/>
           <w:szCs w:val="20"/>
         </w:rPr>
-        <w:t>extract zip file</w:t>
-      </w:r>
-      <w:r>
-        <w:rPr>
-          <w:rFonts w:ascii="Tahoma" w:hAnsi="Tahoma" w:cs="Tahoma"/>
-          <w:sz w:val="20"/>
-          <w:szCs w:val="20"/>
-        </w:rPr>
-        <w:t xml:space="preserve"> (extracted file size: ~1.4GB)</w:t>
+        <w:t>không cần giải nén trước khi sử dụng</w:t>
       </w:r>
     </w:p>
     <w:p>
@@ -8181,7 +10751,7 @@
           <w:sz w:val="20"/>
           <w:szCs w:val="20"/>
         </w:rPr>
-        <w:t>130</w:t>
+        <w:t xml:space="preserve">956 </w:t>
       </w:r>
       <w:r>
         <w:rPr>
@@ -8197,6 +10767,14 @@
           <w:sz w:val="20"/>
           <w:szCs w:val="20"/>
         </w:rPr>
+        <w:t xml:space="preserve"> </w:t>
+      </w:r>
+      <w:r>
+        <w:rPr>
+          <w:rFonts w:ascii="Tahoma" w:hAnsi="Tahoma" w:cs="Tahoma"/>
+          <w:sz w:val="20"/>
+          <w:szCs w:val="20"/>
+        </w:rPr>
         <w:t>30</w:t>
       </w:r>
       <w:r>
@@ -8205,7 +10783,7 @@
           <w:sz w:val="20"/>
           <w:szCs w:val="20"/>
         </w:rPr>
-        <w:t xml:space="preserve"> + 1400</w:t>
+        <w:t xml:space="preserve"> </w:t>
       </w:r>
       <w:r>
         <w:rPr>
@@ -8221,15 +10799,7 @@
           <w:sz w:val="20"/>
           <w:szCs w:val="20"/>
         </w:rPr>
-        <w:t>53</w:t>
-      </w:r>
-      <w:r>
-        <w:rPr>
-          <w:rFonts w:ascii="Tahoma" w:hAnsi="Tahoma" w:cs="Tahoma"/>
-          <w:sz w:val="20"/>
-          <w:szCs w:val="20"/>
-        </w:rPr>
-        <w:t>00M</w:t>
+        <w:t xml:space="preserve"> 28680 K</w:t>
       </w:r>
       <w:r>
         <w:rPr>
@@ -8245,7 +10815,7 @@
           <w:sz w:val="20"/>
           <w:szCs w:val="20"/>
         </w:rPr>
-        <w:t>/month</w:t>
+        <w:t>/tháng</w:t>
       </w:r>
     </w:p>
     <w:p>
@@ -8402,7 +10972,6 @@
           <w:bCs/>
           <w:sz w:val="22"/>
         </w:rPr>
-        <w:lastRenderedPageBreak/>
         <w:t>Data/Process Controls</w:t>
       </w:r>
       <w:r>
@@ -8486,11 +11055,11 @@
           <w:numId w:val="4"/>
         </w:numPr>
       </w:pPr>
-      <w:bookmarkStart w:id="30" w:name="_Toc43110783"/>
+      <w:bookmarkStart w:id="29" w:name="_Toc43110783"/>
       <w:r>
         <w:t>Transport Mechanism</w:t>
       </w:r>
-      <w:bookmarkEnd w:id="30"/>
+      <w:bookmarkEnd w:id="29"/>
     </w:p>
     <w:p/>
     <w:p>
@@ -8558,9 +11127,9 @@
           <w:rFonts w:cs="Tahoma"/>
         </w:rPr>
       </w:pPr>
-      <w:bookmarkStart w:id="31" w:name="_Toc191789863"/>
-      <w:bookmarkStart w:id="32" w:name="_Toc203540509"/>
-      <w:bookmarkStart w:id="33" w:name="_Toc43110784"/>
+      <w:bookmarkStart w:id="30" w:name="_Toc191789863"/>
+      <w:bookmarkStart w:id="31" w:name="_Toc203540509"/>
+      <w:bookmarkStart w:id="32" w:name="_Toc43110784"/>
       <w:r>
         <w:rPr>
           <w:rFonts w:cs="Tahoma"/>
@@ -8574,9 +11143,9 @@
         <w:tab/>
         <w:t>Feed Characteristics</w:t>
       </w:r>
+      <w:bookmarkEnd w:id="30"/>
       <w:bookmarkEnd w:id="31"/>
       <w:bookmarkEnd w:id="32"/>
-      <w:bookmarkEnd w:id="33"/>
     </w:p>
     <w:p>
       <w:pPr>
@@ -8602,6 +11171,7 @@
           <w:bCs/>
           <w:sz w:val="22"/>
         </w:rPr>
+        <w:lastRenderedPageBreak/>
         <w:t>File Format:</w:t>
       </w:r>
     </w:p>
@@ -10881,7 +13451,7 @@
       <w:pPr>
         <w:pStyle w:val="Heading2"/>
       </w:pPr>
-      <w:bookmarkStart w:id="34" w:name="_Toc43110785"/>
+      <w:bookmarkStart w:id="33" w:name="_Toc43110785"/>
       <w:r>
         <w:t>3.4</w:t>
       </w:r>
@@ -10889,7 +13459,7 @@
         <w:tab/>
         <w:t>Data/Process Controls</w:t>
       </w:r>
-      <w:bookmarkEnd w:id="34"/>
+      <w:bookmarkEnd w:id="33"/>
     </w:p>
     <w:p>
       <w:pPr>
@@ -11136,6 +13706,184 @@
             <w:tcW w:w="2844" w:type="dxa"/>
           </w:tcPr>
           <w:p>
+            <w:r>
+              <w:t>SU</w:t>
+            </w:r>
+          </w:p>
+        </w:tc>
+        <w:tc>
+          <w:tcPr>
+            <w:tcW w:w="2952" w:type="dxa"/>
+          </w:tcPr>
+          <w:p>
+            <w:pPr>
+              <w:rPr>
+                <w:rFonts w:ascii="Tahoma" w:hAnsi="Tahoma" w:cs="Tahoma"/>
+                <w:sz w:val="20"/>
+                <w:szCs w:val="20"/>
+              </w:rPr>
+            </w:pPr>
+            <w:r>
+              <w:rPr>
+                <w:rFonts w:ascii="Tahoma" w:hAnsi="Tahoma" w:cs="Tahoma"/>
+                <w:sz w:val="20"/>
+                <w:szCs w:val="20"/>
+              </w:rPr>
+              <w:t>Script 2 run successfully</w:t>
+            </w:r>
+          </w:p>
+        </w:tc>
+        <w:tc>
+          <w:tcPr>
+            <w:tcW w:w="2952" w:type="dxa"/>
+          </w:tcPr>
+          <w:p>
+            <w:pPr>
+              <w:rPr>
+                <w:rFonts w:ascii="Tahoma" w:hAnsi="Tahoma" w:cs="Tahoma"/>
+                <w:sz w:val="20"/>
+                <w:szCs w:val="20"/>
+              </w:rPr>
+            </w:pPr>
+            <w:r>
+              <w:rPr>
+                <w:rFonts w:ascii="Tahoma" w:hAnsi="Tahoma" w:cs="Tahoma"/>
+                <w:sz w:val="20"/>
+                <w:szCs w:val="20"/>
+              </w:rPr>
+              <w:t>End of script 2</w:t>
+            </w:r>
+          </w:p>
+        </w:tc>
+      </w:tr>
+      <w:tr>
+        <w:tc>
+          <w:tcPr>
+            <w:tcW w:w="2844" w:type="dxa"/>
+          </w:tcPr>
+          <w:p>
+            <w:r>
+              <w:t>FI</w:t>
+            </w:r>
+          </w:p>
+        </w:tc>
+        <w:tc>
+          <w:tcPr>
+            <w:tcW w:w="2952" w:type="dxa"/>
+          </w:tcPr>
+          <w:p>
+            <w:pPr>
+              <w:rPr>
+                <w:rFonts w:ascii="Tahoma" w:hAnsi="Tahoma" w:cs="Tahoma"/>
+                <w:sz w:val="20"/>
+                <w:szCs w:val="20"/>
+              </w:rPr>
+            </w:pPr>
+            <w:r>
+              <w:rPr>
+                <w:rFonts w:ascii="Tahoma" w:hAnsi="Tahoma" w:cs="Tahoma"/>
+                <w:sz w:val="20"/>
+                <w:szCs w:val="20"/>
+              </w:rPr>
+              <w:t>Script 3 run successfully</w:t>
+            </w:r>
+          </w:p>
+        </w:tc>
+        <w:tc>
+          <w:tcPr>
+            <w:tcW w:w="2952" w:type="dxa"/>
+          </w:tcPr>
+          <w:p>
+            <w:pPr>
+              <w:rPr>
+                <w:rFonts w:ascii="Tahoma" w:hAnsi="Tahoma" w:cs="Tahoma"/>
+                <w:sz w:val="20"/>
+                <w:szCs w:val="20"/>
+              </w:rPr>
+            </w:pPr>
+            <w:r>
+              <w:rPr>
+                <w:rFonts w:ascii="Tahoma" w:hAnsi="Tahoma" w:cs="Tahoma"/>
+                <w:sz w:val="20"/>
+                <w:szCs w:val="20"/>
+              </w:rPr>
+              <w:t>End of script 3</w:t>
+            </w:r>
+          </w:p>
+        </w:tc>
+      </w:tr>
+      <w:tr>
+        <w:tc>
+          <w:tcPr>
+            <w:tcW w:w="2844" w:type="dxa"/>
+          </w:tcPr>
+          <w:p>
+            <w:r>
+              <w:t>END</w:t>
+            </w:r>
+          </w:p>
+        </w:tc>
+        <w:tc>
+          <w:tcPr>
+            <w:tcW w:w="2952" w:type="dxa"/>
+          </w:tcPr>
+          <w:p>
+            <w:pPr>
+              <w:rPr>
+                <w:rFonts w:ascii="Tahoma" w:hAnsi="Tahoma" w:cs="Tahoma"/>
+                <w:sz w:val="20"/>
+                <w:szCs w:val="20"/>
+              </w:rPr>
+            </w:pPr>
+            <w:r>
+              <w:rPr>
+                <w:rFonts w:ascii="Tahoma" w:hAnsi="Tahoma" w:cs="Tahoma"/>
+                <w:sz w:val="20"/>
+                <w:szCs w:val="20"/>
+              </w:rPr>
+              <w:t>Script 4</w:t>
+            </w:r>
+            <w:r>
+              <w:rPr>
+                <w:rFonts w:ascii="Tahoma" w:hAnsi="Tahoma" w:cs="Tahoma"/>
+                <w:sz w:val="20"/>
+                <w:szCs w:val="20"/>
+              </w:rPr>
+              <w:t xml:space="preserve"> run successfully</w:t>
+            </w:r>
+          </w:p>
+        </w:tc>
+        <w:tc>
+          <w:tcPr>
+            <w:tcW w:w="2952" w:type="dxa"/>
+          </w:tcPr>
+          <w:p>
+            <w:pPr>
+              <w:rPr>
+                <w:rFonts w:ascii="Tahoma" w:hAnsi="Tahoma" w:cs="Tahoma"/>
+                <w:sz w:val="20"/>
+                <w:szCs w:val="20"/>
+              </w:rPr>
+            </w:pPr>
+            <w:r>
+              <w:rPr>
+                <w:rFonts w:ascii="Tahoma" w:hAnsi="Tahoma" w:cs="Tahoma"/>
+                <w:sz w:val="20"/>
+                <w:szCs w:val="20"/>
+              </w:rPr>
+              <w:t>End of script 4</w:t>
+            </w:r>
+            <w:bookmarkStart w:id="34" w:name="_GoBack"/>
+            <w:bookmarkEnd w:id="34"/>
+          </w:p>
+        </w:tc>
+      </w:tr>
+      <w:tr>
+        <w:tc>
+          <w:tcPr>
+            <w:tcW w:w="2844" w:type="dxa"/>
+          </w:tcPr>
+          <w:p>
             <w:pPr>
               <w:rPr>
                 <w:rFonts w:ascii="Tahoma" w:hAnsi="Tahoma" w:cs="Tahoma"/>
@@ -12216,6 +14964,7 @@
           <w:sz w:val="20"/>
           <w:szCs w:val="20"/>
         </w:rPr>
+        <w:lastRenderedPageBreak/>
         <w:t>The problem resolution section will identify all possible error conditions and provide an appropriate course of action.</w:t>
       </w:r>
     </w:p>
@@ -15449,8 +18198,8 @@
     <w:p/>
     <w:p/>
     <w:sectPr>
-      <w:headerReference w:type="default" r:id="rId10"/>
-      <w:footerReference w:type="default" r:id="rId11"/>
+      <w:headerReference w:type="default" r:id="rId11"/>
+      <w:footerReference w:type="default" r:id="rId12"/>
       <w:pgSz w:w="12240" w:h="15840"/>
       <w:pgMar w:top="1440" w:right="1800" w:bottom="1440" w:left="1800" w:header="720" w:footer="720" w:gutter="0"/>
       <w:cols w:space="720"/>
@@ -15532,7 +18281,7 @@
         <w:noProof/>
         <w:sz w:val="18"/>
       </w:rPr>
-      <w:t>4</w:t>
+      <w:t>8</w:t>
     </w:r>
     <w:r>
       <w:rPr>
@@ -15575,7 +18324,7 @@
         <w:noProof/>
         <w:sz w:val="18"/>
       </w:rPr>
-      <w:t>11</w:t>
+      <w:t>12</w:t>
     </w:r>
     <w:r>
       <w:rPr>
@@ -15667,7 +18416,7 @@
         <w:sz w:val="20"/>
         <w:szCs w:val="20"/>
       </w:rPr>
-      <w:t>4</w:t>
+      <w:t>8</w:t>
     </w:r>
     <w:r>
       <w:rPr>
@@ -15722,7 +18471,7 @@
         <w:sz w:val="20"/>
         <w:szCs w:val="20"/>
       </w:rPr>
-      <w:t>11</w:t>
+      <w:t>12</w:t>
     </w:r>
     <w:r>
       <w:rPr>
@@ -15842,7 +18591,7 @@
         <w:noProof/>
         <w:sz w:val="18"/>
       </w:rPr>
-      <w:t>11/17/2022</w:t>
+      <w:t>11/20/2022</w:t>
     </w:r>
     <w:r>
       <w:rPr>

</xml_diff>